<commit_message>
iteration 1 project management documents added
</commit_message>
<xml_diff>
--- a/v1/docs/glossary.docx
+++ b/v1/docs/glossary.docx
@@ -4,7 +4,7 @@
   <w:body>
     <w:p>
       <w:pPr>
-        <w:pStyle w:val="KonuBal"/>
+        <w:pStyle w:val="Title"/>
         <w:rPr>
           <w:rFonts w:cs="Arial"/>
         </w:rPr>
@@ -18,7 +18,7 @@
     </w:p>
     <w:p>
       <w:pPr>
-        <w:pStyle w:val="KonuBal"/>
+        <w:pStyle w:val="Title"/>
         <w:jc w:val="left"/>
         <w:rPr>
           <w:rFonts w:cs="Arial"/>
@@ -105,21 +105,51 @@
         <w:rPr>
           <w:rFonts w:ascii="Arial" w:hAnsi="Arial" w:cs="Arial"/>
         </w:rPr>
-        <w:t xml:space="preserve">efers to giving informal notification to the user for special events or </w:t>
-      </w:r>
-      <w:proofErr w:type="gramStart"/>
-      <w:r>
-        <w:rPr>
-          <w:rFonts w:ascii="Arial" w:hAnsi="Arial" w:cs="Arial"/>
-        </w:rPr>
-        <w:t>other</w:t>
-      </w:r>
-      <w:proofErr w:type="gramEnd"/>
-      <w:r>
-        <w:rPr>
-          <w:rFonts w:ascii="Arial" w:hAnsi="Arial" w:cs="Arial"/>
-        </w:rPr>
-        <w:t xml:space="preserve"> important occurrence.</w:t>
+        <w:t xml:space="preserve">efers to giving informal notification to the user for special events or other important </w:t>
+      </w:r>
+      <w:r>
+        <w:rPr>
+          <w:rFonts w:ascii="Arial" w:hAnsi="Arial" w:cs="Arial"/>
+        </w:rPr>
+        <w:t>occurrences</w:t>
+      </w:r>
+      <w:r>
+        <w:rPr>
+          <w:rFonts w:ascii="Arial" w:hAnsi="Arial" w:cs="Arial"/>
+        </w:rPr>
+        <w:t>.</w:t>
+      </w:r>
+    </w:p>
+    <w:p>
+      <w:pPr>
+        <w:pStyle w:val="BodyText"/>
+        <w:ind w:left="0"/>
+        <w:rPr>
+          <w:rFonts w:ascii="Arial" w:hAnsi="Arial" w:cs="Arial"/>
+        </w:rPr>
+      </w:pPr>
+      <w:r>
+        <w:rPr>
+          <w:rFonts w:ascii="Arial" w:hAnsi="Arial" w:cs="Arial"/>
+          <w:b/>
+        </w:rPr>
+        <w:t>a</w:t>
+      </w:r>
+      <w:r>
+        <w:rPr>
+          <w:rFonts w:ascii="Arial" w:hAnsi="Arial" w:cs="Arial"/>
+          <w:b/>
+        </w:rPr>
+        <w:t>utomated task:</w:t>
+      </w:r>
+      <w:r>
+        <w:t xml:space="preserve"> </w:t>
+      </w:r>
+      <w:r>
+        <w:rPr>
+          <w:rFonts w:ascii="Arial" w:hAnsi="Arial" w:cs="Arial"/>
+        </w:rPr>
+        <w:t>A task added to the calendar by an algorithm based on user preferences.</w:t>
       </w:r>
     </w:p>
     <w:p>
@@ -195,56 +225,14 @@
           <w:rFonts w:ascii="Arial" w:hAnsi="Arial" w:cs="Arial"/>
           <w:b/>
         </w:rPr>
-        <w:t xml:space="preserve">API and </w:t>
-      </w:r>
-      <w:r>
-        <w:rPr>
-          <w:rFonts w:ascii="Arial" w:hAnsi="Arial" w:cs="Arial"/>
-          <w:b/>
-        </w:rPr>
-        <w:t>d</w:t>
-      </w:r>
-      <w:r>
-        <w:rPr>
-          <w:rFonts w:ascii="Arial" w:hAnsi="Arial" w:cs="Arial"/>
-          <w:b/>
-        </w:rPr>
-        <w:t xml:space="preserve">ata </w:t>
-      </w:r>
-      <w:r>
-        <w:rPr>
-          <w:rFonts w:ascii="Arial" w:hAnsi="Arial" w:cs="Arial"/>
-          <w:b/>
-        </w:rPr>
-        <w:t>p</w:t>
-      </w:r>
-      <w:r>
-        <w:rPr>
-          <w:rFonts w:ascii="Arial" w:hAnsi="Arial" w:cs="Arial"/>
-          <w:b/>
-        </w:rPr>
-        <w:t>rovider</w:t>
-      </w:r>
-      <w:r>
-        <w:rPr>
-          <w:rFonts w:ascii="Arial" w:hAnsi="Arial" w:cs="Arial"/>
-          <w:b/>
-        </w:rPr>
-        <w:t>:</w:t>
-      </w:r>
-      <w:r>
-        <w:rPr>
-          <w:rFonts w:ascii="Arial" w:hAnsi="Arial" w:cs="Arial"/>
-          <w:bCs/>
-        </w:rPr>
-        <w:t xml:space="preserve"> </w:t>
-      </w:r>
-      <w:r>
-        <w:rPr>
-          <w:rFonts w:ascii="Arial" w:hAnsi="Arial" w:cs="Arial"/>
-          <w:bCs/>
-        </w:rPr>
-        <w:t>Third party institution that have necessary data, information, or services and provide them.</w:t>
+        <w:t>API and data provider:</w:t>
+      </w:r>
+      <w:r>
+        <w:rPr>
+          <w:rFonts w:ascii="Arial" w:hAnsi="Arial" w:cs="Arial"/>
+          <w:bCs/>
+        </w:rPr>
+        <w:t xml:space="preserve"> Third party institution that have necessary data, information, or services and provide them.</w:t>
       </w:r>
     </w:p>
     <w:p>
@@ -257,7 +245,7 @@
     </w:p>
     <w:p>
       <w:pPr>
-        <w:pStyle w:val="KonuBal"/>
+        <w:pStyle w:val="Title"/>
         <w:jc w:val="left"/>
         <w:rPr>
           <w:rFonts w:cs="Arial"/>
@@ -298,15 +286,13 @@
         </w:rPr>
         <w:t xml:space="preserve">An application which has primitive calendar features such as task addition and editing, </w:t>
       </w:r>
-      <w:proofErr w:type="gramStart"/>
       <w:r>
         <w:rPr>
           <w:rStyle w:val="ui-provider"/>
           <w:rFonts w:ascii="Arial" w:hAnsi="Arial" w:cs="Arial"/>
         </w:rPr>
-        <w:t>and also</w:t>
-      </w:r>
-      <w:proofErr w:type="gramEnd"/>
+        <w:t>and</w:t>
+      </w:r>
       <w:r>
         <w:rPr>
           <w:rStyle w:val="ui-provider"/>
@@ -332,7 +318,7 @@
     </w:p>
     <w:p>
       <w:pPr>
-        <w:pStyle w:val="KonuBal"/>
+        <w:pStyle w:val="Title"/>
         <w:jc w:val="left"/>
         <w:rPr>
           <w:rFonts w:cs="Arial"/>
@@ -354,124 +340,19 @@
           <w:bCs/>
         </w:rPr>
       </w:pPr>
-      <w:proofErr w:type="spellStart"/>
-      <w:r>
-        <w:rPr>
-          <w:rFonts w:ascii="Arial" w:hAnsi="Arial" w:cs="Arial"/>
-          <w:b/>
-        </w:rPr>
-        <w:t>commonly</w:t>
-      </w:r>
-      <w:proofErr w:type="spellEnd"/>
-      <w:r>
-        <w:rPr>
-          <w:rFonts w:ascii="Arial" w:hAnsi="Arial" w:cs="Arial"/>
-          <w:b/>
-        </w:rPr>
-        <w:t xml:space="preserve"> </w:t>
-      </w:r>
-      <w:proofErr w:type="spellStart"/>
-      <w:r>
-        <w:rPr>
-          <w:rFonts w:ascii="Arial" w:hAnsi="Arial" w:cs="Arial"/>
-          <w:b/>
-        </w:rPr>
-        <w:t>used</w:t>
-      </w:r>
-      <w:proofErr w:type="spellEnd"/>
-      <w:r>
-        <w:rPr>
-          <w:rFonts w:ascii="Arial" w:hAnsi="Arial" w:cs="Arial"/>
-          <w:b/>
-        </w:rPr>
-        <w:t xml:space="preserve"> </w:t>
-      </w:r>
-      <w:proofErr w:type="spellStart"/>
-      <w:r>
-        <w:rPr>
-          <w:rFonts w:ascii="Arial" w:hAnsi="Arial" w:cs="Arial"/>
-          <w:b/>
-        </w:rPr>
-        <w:t>calendar</w:t>
-      </w:r>
-      <w:proofErr w:type="spellEnd"/>
-      <w:r>
-        <w:rPr>
-          <w:rFonts w:ascii="Arial" w:hAnsi="Arial" w:cs="Arial"/>
-          <w:b/>
-        </w:rPr>
-        <w:t xml:space="preserve"> </w:t>
-      </w:r>
-      <w:proofErr w:type="spellStart"/>
-      <w:r>
-        <w:rPr>
-          <w:rFonts w:ascii="Arial" w:hAnsi="Arial" w:cs="Arial"/>
-          <w:b/>
-        </w:rPr>
-        <w:t>apps</w:t>
-      </w:r>
-      <w:proofErr w:type="spellEnd"/>
-      <w:r>
-        <w:rPr>
-          <w:rFonts w:ascii="Arial" w:hAnsi="Arial" w:cs="Arial"/>
-          <w:b/>
-        </w:rPr>
-        <w:t>:</w:t>
-      </w:r>
-      <w:r>
-        <w:rPr>
-          <w:rFonts w:ascii="Arial" w:hAnsi="Arial" w:cs="Arial"/>
-          <w:bCs/>
-        </w:rPr>
-        <w:t xml:space="preserve"> Popular </w:t>
-      </w:r>
-      <w:proofErr w:type="spellStart"/>
-      <w:r>
-        <w:rPr>
-          <w:rFonts w:ascii="Arial" w:hAnsi="Arial" w:cs="Arial"/>
-          <w:bCs/>
-        </w:rPr>
-        <w:t>calendar</w:t>
-      </w:r>
-      <w:proofErr w:type="spellEnd"/>
-      <w:r>
-        <w:rPr>
-          <w:rFonts w:ascii="Arial" w:hAnsi="Arial" w:cs="Arial"/>
-          <w:bCs/>
-        </w:rPr>
-        <w:t xml:space="preserve"> </w:t>
-      </w:r>
-      <w:proofErr w:type="spellStart"/>
-      <w:r>
-        <w:rPr>
-          <w:rFonts w:ascii="Arial" w:hAnsi="Arial" w:cs="Arial"/>
-          <w:bCs/>
-        </w:rPr>
-        <w:t>applications</w:t>
-      </w:r>
-      <w:proofErr w:type="spellEnd"/>
-      <w:r>
-        <w:rPr>
-          <w:rFonts w:ascii="Arial" w:hAnsi="Arial" w:cs="Arial"/>
-          <w:bCs/>
-        </w:rPr>
-        <w:t xml:space="preserve"> </w:t>
-      </w:r>
-      <w:proofErr w:type="spellStart"/>
-      <w:r>
-        <w:rPr>
-          <w:rFonts w:ascii="Arial" w:hAnsi="Arial" w:cs="Arial"/>
-          <w:bCs/>
-        </w:rPr>
-        <w:t>such</w:t>
-      </w:r>
-      <w:proofErr w:type="spellEnd"/>
-      <w:r>
-        <w:rPr>
-          <w:rFonts w:ascii="Arial" w:hAnsi="Arial" w:cs="Arial"/>
-          <w:bCs/>
-        </w:rPr>
-        <w:t xml:space="preserve"> as Google Calendar or Outlook Calendar. </w:t>
+      <w:r>
+        <w:rPr>
+          <w:rFonts w:ascii="Arial" w:hAnsi="Arial" w:cs="Arial"/>
+          <w:b/>
+        </w:rPr>
+        <w:t>commonly used calendar apps:</w:t>
+      </w:r>
+      <w:r>
+        <w:rPr>
+          <w:rFonts w:ascii="Arial" w:hAnsi="Arial" w:cs="Arial"/>
+          <w:bCs/>
+        </w:rPr>
+        <w:t xml:space="preserve"> Popular calendar applications such as Google Calendar or Outlook Calendar. </w:t>
       </w:r>
     </w:p>
     <w:p>
@@ -488,42 +369,14 @@
           <w:rFonts w:ascii="Arial" w:hAnsi="Arial" w:cs="Arial"/>
           <w:b/>
         </w:rPr>
-        <w:t>c</w:t>
-      </w:r>
-      <w:r>
-        <w:rPr>
-          <w:rFonts w:ascii="Arial" w:hAnsi="Arial" w:cs="Arial"/>
-          <w:b/>
-        </w:rPr>
-        <w:t>ompetitor</w:t>
-      </w:r>
-      <w:r>
-        <w:rPr>
-          <w:rFonts w:ascii="Arial" w:hAnsi="Arial" w:cs="Arial"/>
-          <w:bCs/>
-        </w:rPr>
-        <w:t xml:space="preserve">: </w:t>
-      </w:r>
-      <w:r>
-        <w:rPr>
-          <w:rFonts w:ascii="Arial" w:hAnsi="Arial" w:cs="Arial"/>
-          <w:bCs/>
-        </w:rPr>
-        <w:t>Companies or individuals who own the same product in the same market</w:t>
-      </w:r>
-      <w:r>
-        <w:rPr>
-          <w:rFonts w:ascii="Arial" w:hAnsi="Arial" w:cs="Arial"/>
-          <w:bCs/>
-        </w:rPr>
-        <w:t>.</w:t>
-      </w:r>
-      <w:r>
-        <w:rPr>
-          <w:rFonts w:ascii="Arial" w:hAnsi="Arial" w:cs="Arial"/>
-          <w:bCs/>
-        </w:rPr>
-        <w:t xml:space="preserve"> </w:t>
+        <w:t>competitor</w:t>
+      </w:r>
+      <w:r>
+        <w:rPr>
+          <w:rFonts w:ascii="Arial" w:hAnsi="Arial" w:cs="Arial"/>
+          <w:bCs/>
+        </w:rPr>
+        <w:t xml:space="preserve">: Companies or individuals who own the same product in the same market. </w:t>
       </w:r>
     </w:p>
     <w:p>
@@ -540,6 +393,30 @@
           <w:rFonts w:ascii="Arial" w:hAnsi="Arial" w:cs="Arial"/>
           <w:b/>
         </w:rPr>
+        <w:t>companies:</w:t>
+      </w:r>
+      <w:r>
+        <w:rPr>
+          <w:rFonts w:ascii="Arial" w:hAnsi="Arial" w:cs="Arial"/>
+          <w:bCs/>
+        </w:rPr>
+        <w:t xml:space="preserve"> Organizations which need sophisticated calendar apps in their working environment.</w:t>
+      </w:r>
+    </w:p>
+    <w:p>
+      <w:pPr>
+        <w:pStyle w:val="BodyText"/>
+        <w:ind w:left="0"/>
+        <w:rPr>
+          <w:rFonts w:ascii="Arial" w:hAnsi="Arial" w:cs="Arial"/>
+          <w:bCs/>
+        </w:rPr>
+      </w:pPr>
+      <w:r>
+        <w:rPr>
+          <w:rFonts w:ascii="Arial" w:hAnsi="Arial" w:cs="Arial"/>
+          <w:b/>
+        </w:rPr>
         <w:t>c</w:t>
       </w:r>
       <w:r>
@@ -547,28 +424,54 @@
           <w:rFonts w:ascii="Arial" w:hAnsi="Arial" w:cs="Arial"/>
           <w:b/>
         </w:rPr>
-        <w:t>ompanies</w:t>
-      </w:r>
-      <w:r>
-        <w:rPr>
-          <w:rFonts w:ascii="Arial" w:hAnsi="Arial" w:cs="Arial"/>
-          <w:b/>
-        </w:rPr>
-        <w:t>:</w:t>
-      </w:r>
-      <w:r>
-        <w:rPr>
-          <w:rFonts w:ascii="Arial" w:hAnsi="Arial" w:cs="Arial"/>
-          <w:bCs/>
-        </w:rPr>
-        <w:t xml:space="preserve"> </w:t>
-      </w:r>
-      <w:r>
-        <w:rPr>
-          <w:rFonts w:ascii="Arial" w:hAnsi="Arial" w:cs="Arial"/>
-          <w:bCs/>
-        </w:rPr>
-        <w:t>Organizations which need sophisticated calendar apps in their working environment.</w:t>
+        <w:t xml:space="preserve">ontinuous development-testing-deployment: </w:t>
+      </w:r>
+      <w:r>
+        <w:rPr>
+          <w:rFonts w:ascii="Arial" w:hAnsi="Arial" w:cs="Arial"/>
+          <w:bCs/>
+        </w:rPr>
+        <w:t xml:space="preserve">Refers to a continuous life cycle for creating and delivering </w:t>
+      </w:r>
+      <w:proofErr w:type="gramStart"/>
+      <w:r>
+        <w:rPr>
+          <w:rFonts w:ascii="Arial" w:hAnsi="Arial" w:cs="Arial"/>
+          <w:bCs/>
+        </w:rPr>
+        <w:t>a software</w:t>
+      </w:r>
+      <w:proofErr w:type="gramEnd"/>
+      <w:r>
+        <w:rPr>
+          <w:rFonts w:ascii="Arial" w:hAnsi="Arial" w:cs="Arial"/>
+          <w:bCs/>
+        </w:rPr>
+        <w:t>.</w:t>
+      </w:r>
+    </w:p>
+    <w:p>
+      <w:pPr>
+        <w:pStyle w:val="BodyText"/>
+        <w:ind w:left="0"/>
+        <w:rPr>
+          <w:rFonts w:ascii="Arial" w:hAnsi="Arial" w:cs="Arial"/>
+          <w:b/>
+        </w:rPr>
+      </w:pPr>
+      <w:r>
+        <w:rPr>
+          <w:rFonts w:ascii="Arial" w:hAnsi="Arial" w:cs="Arial"/>
+          <w:b/>
+        </w:rPr>
+        <w:t>core use-case:</w:t>
+      </w:r>
+      <w:r>
+        <w:rPr>
+          <w:rFonts w:ascii="Arial" w:hAnsi="Arial" w:cs="Arial"/>
+          <w:bCs/>
+        </w:rPr>
+        <w:t xml:space="preserve"> A use case that is vital for the minimum viable product.</w:t>
       </w:r>
     </w:p>
     <w:p>
@@ -585,21 +488,14 @@
           <w:rFonts w:ascii="Arial" w:hAnsi="Arial" w:cs="Arial"/>
           <w:b/>
         </w:rPr>
-        <w:t>c</w:t>
-      </w:r>
-      <w:r>
-        <w:rPr>
-          <w:rFonts w:ascii="Arial" w:hAnsi="Arial" w:cs="Arial"/>
-          <w:b/>
-        </w:rPr>
-        <w:t>ustomers:</w:t>
-      </w:r>
-      <w:r>
-        <w:rPr>
-          <w:rFonts w:ascii="Arial" w:hAnsi="Arial" w:cs="Arial"/>
-          <w:bCs/>
-        </w:rPr>
-        <w:t xml:space="preserve"> People who are target </w:t>
+        <w:t>customers:</w:t>
+      </w:r>
+      <w:r>
+        <w:rPr>
+          <w:rFonts w:ascii="Arial" w:hAnsi="Arial" w:cs="Arial"/>
+          <w:bCs/>
+        </w:rPr>
+        <w:t xml:space="preserve"> People who are target groups and users of the </w:t>
       </w:r>
       <w:proofErr w:type="spellStart"/>
       <w:r>
@@ -607,7 +503,7 @@
           <w:rFonts w:ascii="Arial" w:hAnsi="Arial" w:cs="Arial"/>
           <w:bCs/>
         </w:rPr>
-        <w:t>groups</w:t>
+        <w:t>ToGather</w:t>
       </w:r>
       <w:proofErr w:type="spellEnd"/>
       <w:r>
@@ -615,72 +511,17 @@
           <w:rFonts w:ascii="Arial" w:hAnsi="Arial" w:cs="Arial"/>
           <w:bCs/>
         </w:rPr>
-        <w:t xml:space="preserve"> </w:t>
-      </w:r>
-      <w:proofErr w:type="spellStart"/>
-      <w:r>
-        <w:rPr>
-          <w:rFonts w:ascii="Arial" w:hAnsi="Arial" w:cs="Arial"/>
-          <w:bCs/>
-        </w:rPr>
-        <w:t>and</w:t>
-      </w:r>
-      <w:proofErr w:type="spellEnd"/>
-      <w:r>
-        <w:rPr>
-          <w:rFonts w:ascii="Arial" w:hAnsi="Arial" w:cs="Arial"/>
-          <w:bCs/>
-        </w:rPr>
-        <w:t xml:space="preserve"> </w:t>
-      </w:r>
-      <w:proofErr w:type="spellStart"/>
-      <w:r>
-        <w:rPr>
-          <w:rFonts w:ascii="Arial" w:hAnsi="Arial" w:cs="Arial"/>
-          <w:bCs/>
-        </w:rPr>
-        <w:t>users</w:t>
-      </w:r>
-      <w:proofErr w:type="spellEnd"/>
-      <w:r>
-        <w:rPr>
-          <w:rFonts w:ascii="Arial" w:hAnsi="Arial" w:cs="Arial"/>
-          <w:bCs/>
-        </w:rPr>
-        <w:t xml:space="preserve"> of the </w:t>
-      </w:r>
-      <w:proofErr w:type="spellStart"/>
-      <w:r>
-        <w:rPr>
-          <w:rFonts w:ascii="Arial" w:hAnsi="Arial" w:cs="Arial"/>
-          <w:bCs/>
-        </w:rPr>
-        <w:t>ToGather</w:t>
-      </w:r>
-      <w:proofErr w:type="spellEnd"/>
-      <w:r>
-        <w:rPr>
-          <w:rFonts w:ascii="Arial" w:hAnsi="Arial" w:cs="Arial"/>
-          <w:bCs/>
-        </w:rPr>
-        <w:t xml:space="preserve"> application</w:t>
-      </w:r>
-      <w:r>
-        <w:rPr>
-          <w:rFonts w:ascii="Arial" w:hAnsi="Arial" w:cs="Arial"/>
-          <w:bCs/>
-        </w:rPr>
-        <w:t>.</w:t>
-      </w:r>
-    </w:p>
-    <w:p>
-      <w:pPr>
-        <w:pStyle w:val="GvdeMetni"/>
-      </w:pPr>
-    </w:p>
-    <w:p>
-      <w:pPr>
-        <w:pStyle w:val="KonuBal"/>
+        <w:t xml:space="preserve"> application.</w:t>
+      </w:r>
+    </w:p>
+    <w:p>
+      <w:pPr>
+        <w:pStyle w:val="BodyText"/>
+      </w:pPr>
+    </w:p>
+    <w:p>
+      <w:pPr>
+        <w:pStyle w:val="Title"/>
         <w:jc w:val="left"/>
         <w:rPr>
           <w:rFonts w:cs="Arial"/>
@@ -695,7 +536,7 @@
     </w:p>
     <w:p>
       <w:pPr>
-        <w:pStyle w:val="GvdeMetni"/>
+        <w:pStyle w:val="BodyText"/>
         <w:spacing w:line="240" w:lineRule="auto"/>
         <w:ind w:left="0"/>
         <w:rPr>
@@ -749,7 +590,7 @@
     </w:p>
     <w:p>
       <w:pPr>
-        <w:pStyle w:val="KonuBal"/>
+        <w:pStyle w:val="Title"/>
         <w:jc w:val="left"/>
         <w:rPr>
           <w:rFonts w:cs="Arial"/>
@@ -764,7 +605,7 @@
     </w:p>
     <w:p>
       <w:pPr>
-        <w:pStyle w:val="GvdeMetni"/>
+        <w:pStyle w:val="BodyText"/>
         <w:spacing w:line="240" w:lineRule="auto"/>
         <w:ind w:left="0"/>
         <w:rPr>
@@ -807,7 +648,7 @@
     </w:p>
     <w:p>
       <w:pPr>
-        <w:pStyle w:val="KonuBal"/>
+        <w:pStyle w:val="Title"/>
         <w:jc w:val="left"/>
         <w:rPr>
           <w:rFonts w:cs="Arial"/>
@@ -884,29 +725,30 @@
           <w:szCs w:val="20"/>
           <w:lang w:val="en-US" w:eastAsia="en-US"/>
         </w:rPr>
-        <w:t xml:space="preserve"> gathering of individuals who come together for a specific purpose, whether it be for leisure, </w:t>
-      </w:r>
-      <w:proofErr w:type="spellStart"/>
-      <w:r>
+        <w:t xml:space="preserve"> gathering of individuals who come together for a specific purpose, whether it be for leisure, entertainment, networking, or celebration.</w:t>
+      </w:r>
+    </w:p>
+    <w:p>
+      <w:pPr>
+        <w:pStyle w:val="NormalWeb"/>
         <w:rPr>
           <w:rFonts w:ascii="Arial" w:hAnsi="Arial" w:cs="Arial"/>
           <w:sz w:val="20"/>
           <w:szCs w:val="20"/>
           <w:lang w:val="en-US" w:eastAsia="en-US"/>
         </w:rPr>
-        <w:t>entertainment</w:t>
-      </w:r>
-      <w:proofErr w:type="spellEnd"/>
-      <w:r>
-        <w:rPr>
-          <w:rFonts w:ascii="Arial" w:hAnsi="Arial" w:cs="Arial"/>
+      </w:pPr>
+      <w:r>
+        <w:rPr>
+          <w:rFonts w:ascii="Arial" w:hAnsi="Arial" w:cs="Arial"/>
+          <w:b/>
+          <w:bCs/>
           <w:sz w:val="20"/>
           <w:szCs w:val="20"/>
           <w:lang w:val="en-US" w:eastAsia="en-US"/>
         </w:rPr>
-        <w:t xml:space="preserve">, </w:t>
-      </w:r>
-      <w:proofErr w:type="spellStart"/>
+        <w:t>event feed:</w:t>
+      </w:r>
       <w:r>
         <w:rPr>
           <w:rFonts w:ascii="Arial" w:hAnsi="Arial" w:cs="Arial"/>
@@ -914,47 +756,16 @@
           <w:szCs w:val="20"/>
           <w:lang w:val="en-US" w:eastAsia="en-US"/>
         </w:rPr>
-        <w:t>networking</w:t>
-      </w:r>
-      <w:proofErr w:type="spellEnd"/>
-      <w:r>
-        <w:rPr>
-          <w:rFonts w:ascii="Arial" w:hAnsi="Arial" w:cs="Arial"/>
-          <w:sz w:val="20"/>
-          <w:szCs w:val="20"/>
-          <w:lang w:val="en-US" w:eastAsia="en-US"/>
-        </w:rPr>
-        <w:t xml:space="preserve">, </w:t>
-      </w:r>
-      <w:proofErr w:type="spellStart"/>
-      <w:r>
-        <w:rPr>
-          <w:rFonts w:ascii="Arial" w:hAnsi="Arial" w:cs="Arial"/>
-          <w:sz w:val="20"/>
-          <w:szCs w:val="20"/>
-          <w:lang w:val="en-US" w:eastAsia="en-US"/>
-        </w:rPr>
-        <w:t>or</w:t>
-      </w:r>
-      <w:proofErr w:type="spellEnd"/>
-      <w:r>
-        <w:rPr>
-          <w:rFonts w:ascii="Arial" w:hAnsi="Arial" w:cs="Arial"/>
-          <w:sz w:val="20"/>
-          <w:szCs w:val="20"/>
-          <w:lang w:val="en-US" w:eastAsia="en-US"/>
-        </w:rPr>
-        <w:t xml:space="preserve"> celebration.</w:t>
-      </w:r>
-    </w:p>
-    <w:p>
-      <w:pPr>
-        <w:pStyle w:val="GvdeMetni"/>
+        <w:t xml:space="preserve"> A timely collection of events like content shown in the home pages of social media apps.</w:t>
+      </w:r>
+    </w:p>
+    <w:p>
+      <w:pPr>
+        <w:pStyle w:val="BodyText"/>
         <w:spacing w:line="240" w:lineRule="auto"/>
         <w:ind w:left="0"/>
         <w:rPr>
           <w:rFonts w:ascii="Arial" w:hAnsi="Arial" w:cs="Arial"/>
-          <w:b/>
         </w:rPr>
       </w:pPr>
       <w:r>
@@ -1007,16 +818,84 @@
     </w:p>
     <w:p>
       <w:pPr>
-        <w:pStyle w:val="KonuBal"/>
+        <w:pStyle w:val="BodyText"/>
+        <w:spacing w:line="240" w:lineRule="auto"/>
+        <w:ind w:left="0"/>
+        <w:rPr>
+          <w:rFonts w:ascii="Arial" w:hAnsi="Arial" w:cs="Arial"/>
+        </w:rPr>
+      </w:pPr>
+    </w:p>
+    <w:p>
+      <w:pPr>
+        <w:pStyle w:val="Title"/>
         <w:jc w:val="left"/>
         <w:rPr>
           <w:rFonts w:cs="Arial"/>
         </w:rPr>
       </w:pPr>
-    </w:p>
-    <w:p>
-      <w:pPr>
-        <w:pStyle w:val="KonuBal"/>
+      <w:r>
+        <w:rPr>
+          <w:rFonts w:cs="Arial"/>
+        </w:rPr>
+        <w:t>F</w:t>
+      </w:r>
+    </w:p>
+    <w:p>
+      <w:pPr>
+        <w:pStyle w:val="BodyText"/>
+        <w:spacing w:line="240" w:lineRule="auto"/>
+        <w:ind w:left="0"/>
+        <w:rPr>
+          <w:rFonts w:ascii="Arial" w:hAnsi="Arial" w:cs="Arial"/>
+        </w:rPr>
+      </w:pPr>
+      <w:r>
+        <w:rPr>
+          <w:rFonts w:ascii="Arial" w:hAnsi="Arial" w:cs="Arial"/>
+          <w:b/>
+        </w:rPr>
+        <w:t>framework</w:t>
+      </w:r>
+      <w:r>
+        <w:rPr>
+          <w:rFonts w:ascii="Arial" w:hAnsi="Arial" w:cs="Arial"/>
+          <w:b/>
+        </w:rPr>
+        <w:t xml:space="preserve">: </w:t>
+      </w:r>
+      <w:r>
+        <w:rPr>
+          <w:rFonts w:ascii="Arial" w:hAnsi="Arial" w:cs="Arial"/>
+        </w:rPr>
+        <w:t>A predefined piece of software that provides a component in a reusable form.</w:t>
+      </w:r>
+    </w:p>
+    <w:p>
+      <w:pPr>
+        <w:pStyle w:val="BodyText"/>
+        <w:spacing w:line="240" w:lineRule="auto"/>
+        <w:ind w:left="0"/>
+        <w:rPr>
+          <w:rFonts w:ascii="Arial" w:hAnsi="Arial" w:cs="Arial"/>
+          <w:b/>
+        </w:rPr>
+      </w:pPr>
+    </w:p>
+    <w:p>
+      <w:pPr>
+        <w:pStyle w:val="Title"/>
+        <w:jc w:val="left"/>
+        <w:rPr>
+          <w:rFonts w:cs="Arial"/>
+        </w:rPr>
+      </w:pPr>
+    </w:p>
+    <w:p/>
+    <w:p/>
+    <w:p>
+      <w:pPr>
+        <w:pStyle w:val="Title"/>
         <w:jc w:val="left"/>
         <w:rPr>
           <w:rFonts w:cs="Arial"/>
@@ -1077,127 +956,7 @@
           <w:szCs w:val="20"/>
           <w:lang w:val="en-US" w:eastAsia="en-US"/>
         </w:rPr>
-        <w:t xml:space="preserve">A </w:t>
-      </w:r>
-      <w:proofErr w:type="spellStart"/>
-      <w:r>
-        <w:rPr>
-          <w:rFonts w:ascii="Arial" w:hAnsi="Arial" w:cs="Arial"/>
-          <w:sz w:val="20"/>
-          <w:szCs w:val="20"/>
-          <w:lang w:val="en-US" w:eastAsia="en-US"/>
-        </w:rPr>
-        <w:t>social</w:t>
-      </w:r>
-      <w:proofErr w:type="spellEnd"/>
-      <w:r>
-        <w:rPr>
-          <w:rFonts w:ascii="Arial" w:hAnsi="Arial" w:cs="Arial"/>
-          <w:sz w:val="20"/>
-          <w:szCs w:val="20"/>
-          <w:lang w:val="en-US" w:eastAsia="en-US"/>
-        </w:rPr>
-        <w:t xml:space="preserve"> </w:t>
-      </w:r>
-      <w:proofErr w:type="spellStart"/>
-      <w:r>
-        <w:rPr>
-          <w:rFonts w:ascii="Arial" w:hAnsi="Arial" w:cs="Arial"/>
-          <w:sz w:val="20"/>
-          <w:szCs w:val="20"/>
-          <w:lang w:val="en-US" w:eastAsia="en-US"/>
-        </w:rPr>
-        <w:t>calendar</w:t>
-      </w:r>
-      <w:proofErr w:type="spellEnd"/>
-      <w:r>
-        <w:rPr>
-          <w:rFonts w:ascii="Arial" w:hAnsi="Arial" w:cs="Arial"/>
-          <w:sz w:val="20"/>
-          <w:szCs w:val="20"/>
-          <w:lang w:val="en-US" w:eastAsia="en-US"/>
-        </w:rPr>
-        <w:t xml:space="preserve"> </w:t>
-      </w:r>
-      <w:proofErr w:type="spellStart"/>
-      <w:r>
-        <w:rPr>
-          <w:rFonts w:ascii="Arial" w:hAnsi="Arial" w:cs="Arial"/>
-          <w:sz w:val="20"/>
-          <w:szCs w:val="20"/>
-          <w:lang w:val="en-US" w:eastAsia="en-US"/>
-        </w:rPr>
-        <w:t>application</w:t>
-      </w:r>
-      <w:proofErr w:type="spellEnd"/>
-      <w:r>
-        <w:rPr>
-          <w:rFonts w:ascii="Arial" w:hAnsi="Arial" w:cs="Arial"/>
-          <w:sz w:val="20"/>
-          <w:szCs w:val="20"/>
-          <w:lang w:val="en-US" w:eastAsia="en-US"/>
-        </w:rPr>
-        <w:t xml:space="preserve"> </w:t>
-      </w:r>
-      <w:proofErr w:type="spellStart"/>
-      <w:r>
-        <w:rPr>
-          <w:rFonts w:ascii="Arial" w:hAnsi="Arial" w:cs="Arial"/>
-          <w:sz w:val="20"/>
-          <w:szCs w:val="20"/>
-          <w:lang w:val="en-US" w:eastAsia="en-US"/>
-        </w:rPr>
-        <w:t>that</w:t>
-      </w:r>
-      <w:proofErr w:type="spellEnd"/>
-      <w:r>
-        <w:rPr>
-          <w:rFonts w:ascii="Arial" w:hAnsi="Arial" w:cs="Arial"/>
-          <w:sz w:val="20"/>
-          <w:szCs w:val="20"/>
-          <w:lang w:val="en-US" w:eastAsia="en-US"/>
-        </w:rPr>
-        <w:t xml:space="preserve"> </w:t>
-      </w:r>
-      <w:proofErr w:type="spellStart"/>
-      <w:r>
-        <w:rPr>
-          <w:rFonts w:ascii="Arial" w:hAnsi="Arial" w:cs="Arial"/>
-          <w:sz w:val="20"/>
-          <w:szCs w:val="20"/>
-          <w:lang w:val="en-US" w:eastAsia="en-US"/>
-        </w:rPr>
-        <w:t>exists</w:t>
-      </w:r>
-      <w:proofErr w:type="spellEnd"/>
-      <w:r>
-        <w:rPr>
-          <w:rFonts w:ascii="Arial" w:hAnsi="Arial" w:cs="Arial"/>
-          <w:sz w:val="20"/>
-          <w:szCs w:val="20"/>
-          <w:lang w:val="en-US" w:eastAsia="en-US"/>
-        </w:rPr>
-        <w:t xml:space="preserve"> in </w:t>
-      </w:r>
-      <w:proofErr w:type="spellStart"/>
-      <w:r>
-        <w:rPr>
-          <w:rFonts w:ascii="Arial" w:hAnsi="Arial" w:cs="Arial"/>
-          <w:sz w:val="20"/>
-          <w:szCs w:val="20"/>
-          <w:lang w:val="en-US" w:eastAsia="en-US"/>
-        </w:rPr>
-        <w:t>the</w:t>
-      </w:r>
-      <w:proofErr w:type="spellEnd"/>
-      <w:r>
-        <w:rPr>
-          <w:rFonts w:ascii="Arial" w:hAnsi="Arial" w:cs="Arial"/>
-          <w:sz w:val="20"/>
-          <w:szCs w:val="20"/>
-          <w:lang w:val="en-US" w:eastAsia="en-US"/>
-        </w:rPr>
-        <w:t xml:space="preserve"> market.</w:t>
+        <w:t>A social calendar application that exists in the market.</w:t>
       </w:r>
     </w:p>
     <w:p>
@@ -1218,7 +977,7 @@
     </w:p>
     <w:p>
       <w:pPr>
-        <w:pStyle w:val="KonuBal"/>
+        <w:pStyle w:val="Title"/>
         <w:jc w:val="left"/>
         <w:rPr>
           <w:rFonts w:cs="Arial"/>
@@ -1233,7 +992,7 @@
     </w:p>
     <w:p>
       <w:pPr>
-        <w:pStyle w:val="GvdeMetni"/>
+        <w:pStyle w:val="BodyText"/>
         <w:spacing w:line="240" w:lineRule="auto"/>
         <w:ind w:left="0"/>
         <w:rPr>
@@ -1246,14 +1005,7 @@
           <w:rFonts w:ascii="Arial" w:hAnsi="Arial" w:cs="Arial"/>
           <w:b/>
         </w:rPr>
-        <w:t>IaaS</w:t>
-      </w:r>
-      <w:r>
-        <w:rPr>
-          <w:rFonts w:ascii="Arial" w:hAnsi="Arial" w:cs="Arial"/>
-          <w:b/>
-        </w:rPr>
-        <w:t>:</w:t>
+        <w:t>IaaS:</w:t>
       </w:r>
       <w:r>
         <w:rPr>
@@ -1272,7 +1024,7 @@
     </w:p>
     <w:p>
       <w:pPr>
-        <w:pStyle w:val="GvdeMetni"/>
+        <w:pStyle w:val="BodyText"/>
         <w:spacing w:line="240" w:lineRule="auto"/>
         <w:ind w:left="0"/>
         <w:rPr>
@@ -1285,19 +1037,19 @@
           <w:rFonts w:ascii="Arial" w:hAnsi="Arial" w:cs="Arial"/>
           <w:b/>
         </w:rPr>
-        <w:t>infrastructure provider:</w:t>
-      </w:r>
-      <w:r>
-        <w:rPr>
-          <w:rFonts w:ascii="Arial" w:hAnsi="Arial" w:cs="Arial"/>
-          <w:bCs/>
-        </w:rPr>
-        <w:t xml:space="preserve"> Third party institution that provide domain and cloud services.</w:t>
-      </w:r>
-    </w:p>
-    <w:p>
-      <w:pPr>
-        <w:pStyle w:val="GvdeMetni"/>
+        <w:t>in-app:</w:t>
+      </w:r>
+      <w:r>
+        <w:rPr>
+          <w:rFonts w:ascii="Arial" w:hAnsi="Arial" w:cs="Arial"/>
+          <w:bCs/>
+        </w:rPr>
+        <w:t xml:space="preserve"> A process which is handled inside the application.</w:t>
+      </w:r>
+    </w:p>
+    <w:p>
+      <w:pPr>
+        <w:pStyle w:val="BodyText"/>
         <w:spacing w:line="240" w:lineRule="auto"/>
         <w:ind w:left="0"/>
         <w:rPr>
@@ -1310,41 +1062,35 @@
           <w:rFonts w:ascii="Arial" w:hAnsi="Arial" w:cs="Arial"/>
           <w:b/>
         </w:rPr>
-        <w:lastRenderedPageBreak/>
-        <w:t>i</w:t>
-      </w:r>
-      <w:r>
-        <w:rPr>
-          <w:rFonts w:ascii="Arial" w:hAnsi="Arial" w:cs="Arial"/>
-          <w:b/>
-        </w:rPr>
-        <w:t>ntelligent</w:t>
-      </w:r>
-      <w:r>
-        <w:rPr>
-          <w:rFonts w:ascii="Arial" w:hAnsi="Arial" w:cs="Arial"/>
-          <w:b/>
-        </w:rPr>
-        <w:t>:</w:t>
-      </w:r>
-      <w:r>
-        <w:rPr>
-          <w:rFonts w:ascii="Arial" w:hAnsi="Arial" w:cs="Arial"/>
-          <w:bCs/>
-        </w:rPr>
-        <w:t xml:space="preserve"> </w:t>
-      </w:r>
-      <w:r>
-        <w:rPr>
-          <w:rFonts w:ascii="Arial" w:hAnsi="Arial" w:cs="Arial"/>
-          <w:bCs/>
-        </w:rPr>
-        <w:t>An intelligent application is a software application designed to help individuals efficiently manage their social and personal events, such as meetings, gatherings, and appointments, while incorporating smart features to enhance the user's planning and social interactions.</w:t>
-      </w:r>
-    </w:p>
-    <w:p>
-      <w:pPr>
-        <w:pStyle w:val="GvdeMetni"/>
+        <w:t>infrastructure provider:</w:t>
+      </w:r>
+      <w:r>
+        <w:rPr>
+          <w:rFonts w:ascii="Arial" w:hAnsi="Arial" w:cs="Arial"/>
+          <w:bCs/>
+        </w:rPr>
+        <w:t xml:space="preserve"> Third party institution that </w:t>
+      </w:r>
+      <w:proofErr w:type="gramStart"/>
+      <w:r>
+        <w:rPr>
+          <w:rFonts w:ascii="Arial" w:hAnsi="Arial" w:cs="Arial"/>
+          <w:bCs/>
+        </w:rPr>
+        <w:t>provide</w:t>
+      </w:r>
+      <w:proofErr w:type="gramEnd"/>
+      <w:r>
+        <w:rPr>
+          <w:rFonts w:ascii="Arial" w:hAnsi="Arial" w:cs="Arial"/>
+          <w:bCs/>
+        </w:rPr>
+        <w:t xml:space="preserve"> domain and cloud services.</w:t>
+      </w:r>
+    </w:p>
+    <w:p>
+      <w:pPr>
+        <w:pStyle w:val="BodyText"/>
         <w:spacing w:line="240" w:lineRule="auto"/>
         <w:ind w:left="0"/>
         <w:rPr>
@@ -1357,42 +1103,40 @@
           <w:rFonts w:ascii="Arial" w:hAnsi="Arial" w:cs="Arial"/>
           <w:b/>
         </w:rPr>
-        <w:t>intelligent event management</w:t>
-      </w:r>
-      <w:r>
-        <w:rPr>
-          <w:rFonts w:ascii="Arial" w:hAnsi="Arial" w:cs="Arial"/>
-          <w:bCs/>
-        </w:rPr>
-        <w:t xml:space="preserve">: </w:t>
-      </w:r>
-      <w:proofErr w:type="spellStart"/>
-      <w:r>
-        <w:rPr>
-          <w:rFonts w:ascii="Arial" w:hAnsi="Arial" w:cs="Arial"/>
-          <w:bCs/>
-        </w:rPr>
-        <w:t>Gathering</w:t>
-      </w:r>
-      <w:proofErr w:type="spellEnd"/>
-      <w:r>
-        <w:rPr>
-          <w:rFonts w:ascii="Arial" w:hAnsi="Arial" w:cs="Arial"/>
-          <w:bCs/>
-        </w:rPr>
-        <w:t xml:space="preserve"> d</w:t>
-      </w:r>
-      <w:r>
-        <w:rPr>
-          <w:rFonts w:ascii="Arial" w:hAnsi="Arial" w:cs="Arial"/>
-          <w:bCs/>
-        </w:rPr>
-        <w:t>ata about events from various resources and using this data for making recommendations to users with minimal human input and maximum user satisfaction goal. </w:t>
-      </w:r>
-    </w:p>
-    <w:p>
-      <w:pPr>
-        <w:pStyle w:val="GvdeMetni"/>
+        <w:t>i</w:t>
+      </w:r>
+      <w:r>
+        <w:rPr>
+          <w:rFonts w:ascii="Arial" w:hAnsi="Arial" w:cs="Arial"/>
+          <w:b/>
+        </w:rPr>
+        <w:t>ntelligent</w:t>
+      </w:r>
+      <w:r>
+        <w:rPr>
+          <w:rFonts w:ascii="Arial" w:hAnsi="Arial" w:cs="Arial"/>
+          <w:b/>
+        </w:rPr>
+        <w:t>:</w:t>
+      </w:r>
+      <w:r>
+        <w:rPr>
+          <w:rFonts w:ascii="Arial" w:hAnsi="Arial" w:cs="Arial"/>
+          <w:bCs/>
+        </w:rPr>
+        <w:t xml:space="preserve"> </w:t>
+      </w:r>
+      <w:r>
+        <w:rPr>
+          <w:rFonts w:ascii="Arial" w:hAnsi="Arial" w:cs="Arial"/>
+          <w:bCs/>
+        </w:rPr>
+        <w:t>An intelligent application is a software application designed to help individuals efficiently manage their social and personal events, such as meetings, gatherings, and appointments, while incorporating smart features to enhance the user's planning and social interactions.</w:t>
+      </w:r>
+    </w:p>
+    <w:p>
+      <w:pPr>
+        <w:pStyle w:val="BodyText"/>
         <w:spacing w:line="240" w:lineRule="auto"/>
         <w:ind w:left="0"/>
         <w:rPr>
@@ -1405,42 +1149,26 @@
           <w:rFonts w:ascii="Arial" w:hAnsi="Arial" w:cs="Arial"/>
           <w:b/>
         </w:rPr>
-        <w:t>integration with existing calendars</w:t>
-      </w:r>
-      <w:r>
-        <w:rPr>
-          <w:rFonts w:ascii="Arial" w:hAnsi="Arial" w:cs="Arial"/>
-          <w:b/>
-        </w:rPr>
-        <w:t>:</w:t>
-      </w:r>
-      <w:r>
-        <w:rPr>
-          <w:rFonts w:ascii="Arial" w:hAnsi="Arial" w:cs="Arial"/>
-          <w:bCs/>
-        </w:rPr>
-        <w:t xml:space="preserve"> </w:t>
-      </w:r>
-      <w:proofErr w:type="spellStart"/>
-      <w:r>
-        <w:rPr>
-          <w:rFonts w:ascii="Arial" w:hAnsi="Arial" w:cs="Arial"/>
-          <w:bCs/>
-        </w:rPr>
-        <w:t>Gathering</w:t>
-      </w:r>
-      <w:proofErr w:type="spellEnd"/>
-      <w:r>
-        <w:rPr>
-          <w:rFonts w:ascii="Arial" w:hAnsi="Arial" w:cs="Arial"/>
-          <w:bCs/>
-        </w:rPr>
-        <w:t xml:space="preserve"> data from other calendar applications. </w:t>
-      </w:r>
-    </w:p>
-    <w:p>
-      <w:pPr>
-        <w:pStyle w:val="GvdeMetni"/>
+        <w:t>intelligent event management</w:t>
+      </w:r>
+      <w:r>
+        <w:rPr>
+          <w:rFonts w:ascii="Arial" w:hAnsi="Arial" w:cs="Arial"/>
+          <w:bCs/>
+        </w:rPr>
+        <w:t xml:space="preserve">: </w:t>
+      </w:r>
+      <w:r>
+        <w:rPr>
+          <w:rFonts w:ascii="Arial" w:hAnsi="Arial" w:cs="Arial"/>
+          <w:bCs/>
+        </w:rPr>
+        <w:t>Gathering data about events from various resources and using this data for making recommendations to users with minimal human input and maximum user satisfaction goal. </w:t>
+      </w:r>
+    </w:p>
+    <w:p>
+      <w:pPr>
+        <w:pStyle w:val="BodyText"/>
         <w:spacing w:line="240" w:lineRule="auto"/>
         <w:ind w:left="0"/>
         <w:rPr>
@@ -1453,7 +1181,7 @@
           <w:rFonts w:ascii="Arial" w:hAnsi="Arial" w:cs="Arial"/>
           <w:b/>
         </w:rPr>
-        <w:t>interest groups</w:t>
+        <w:t>integration with existing calendars</w:t>
       </w:r>
       <w:r>
         <w:rPr>
@@ -1467,26 +1195,12 @@
           <w:rFonts w:ascii="Arial" w:hAnsi="Arial" w:cs="Arial"/>
           <w:bCs/>
         </w:rPr>
-        <w:t xml:space="preserve"> </w:t>
-      </w:r>
-      <w:r>
-        <w:rPr>
-          <w:rFonts w:ascii="Arial" w:hAnsi="Arial" w:cs="Arial"/>
-          <w:bCs/>
-        </w:rPr>
-        <w:t>Group of people who are interested in certain subject</w:t>
-      </w:r>
-      <w:r>
-        <w:rPr>
-          <w:rFonts w:ascii="Arial" w:hAnsi="Arial" w:cs="Arial"/>
-          <w:bCs/>
-        </w:rPr>
-        <w:t>.</w:t>
-      </w:r>
-    </w:p>
-    <w:p>
-      <w:pPr>
-        <w:pStyle w:val="GvdeMetni"/>
+        <w:t xml:space="preserve"> Gathering data from other calendar applications. </w:t>
+      </w:r>
+    </w:p>
+    <w:p>
+      <w:pPr>
+        <w:pStyle w:val="BodyText"/>
         <w:spacing w:line="240" w:lineRule="auto"/>
         <w:ind w:left="0"/>
         <w:rPr>
@@ -1494,25 +1208,31 @@
           <w:bCs/>
         </w:rPr>
       </w:pPr>
-    </w:p>
-    <w:p>
-      <w:pPr>
-        <w:pStyle w:val="KonuBal"/>
-        <w:jc w:val="left"/>
-        <w:rPr>
-          <w:rFonts w:cs="Arial"/>
-        </w:rPr>
-      </w:pPr>
-      <w:r>
-        <w:rPr>
-          <w:rFonts w:cs="Arial"/>
-        </w:rPr>
-        <w:t>M</w:t>
-      </w:r>
-    </w:p>
-    <w:p>
-      <w:pPr>
-        <w:pStyle w:val="GvdeMetni"/>
+      <w:r>
+        <w:rPr>
+          <w:rFonts w:ascii="Arial" w:hAnsi="Arial" w:cs="Arial"/>
+          <w:b/>
+        </w:rPr>
+        <w:t>interest groups:</w:t>
+      </w:r>
+      <w:r>
+        <w:rPr>
+          <w:rFonts w:ascii="Arial" w:hAnsi="Arial" w:cs="Arial"/>
+          <w:bCs/>
+        </w:rPr>
+        <w:t xml:space="preserve"> Group of people who are interested in certain subject</w:t>
+      </w:r>
+      <w:r>
+        <w:rPr>
+          <w:rFonts w:ascii="Arial" w:hAnsi="Arial" w:cs="Arial"/>
+          <w:bCs/>
+        </w:rPr>
+        <w:t>.</w:t>
+      </w:r>
+    </w:p>
+    <w:p>
+      <w:pPr>
+        <w:pStyle w:val="BodyText"/>
         <w:spacing w:line="240" w:lineRule="auto"/>
         <w:ind w:left="0"/>
         <w:rPr>
@@ -1520,66 +1240,25 @@
           <w:bCs/>
         </w:rPr>
       </w:pPr>
-      <w:r>
-        <w:rPr>
-          <w:rFonts w:ascii="Arial" w:hAnsi="Arial" w:cs="Arial"/>
-          <w:b/>
-        </w:rPr>
-        <w:t>m</w:t>
-      </w:r>
-      <w:r>
-        <w:rPr>
-          <w:rFonts w:ascii="Arial" w:hAnsi="Arial" w:cs="Arial"/>
-          <w:b/>
-        </w:rPr>
-        <w:t>ainstream calendar apps</w:t>
-      </w:r>
-      <w:r>
-        <w:rPr>
-          <w:rFonts w:ascii="Arial" w:hAnsi="Arial" w:cs="Arial"/>
-          <w:b/>
-        </w:rPr>
-        <w:t>:</w:t>
-      </w:r>
-      <w:r>
-        <w:rPr>
-          <w:rFonts w:ascii="Arial" w:hAnsi="Arial" w:cs="Arial"/>
-          <w:bCs/>
-        </w:rPr>
-        <w:t xml:space="preserve"> </w:t>
-      </w:r>
-      <w:r>
-        <w:rPr>
-          <w:rFonts w:ascii="Arial" w:hAnsi="Arial" w:cs="Arial"/>
-          <w:bCs/>
-        </w:rPr>
-        <w:t>Calendar applications which are popular and used widely by companies</w:t>
-      </w:r>
-      <w:r>
-        <w:rPr>
-          <w:rFonts w:ascii="Arial" w:hAnsi="Arial" w:cs="Arial"/>
-          <w:bCs/>
-        </w:rPr>
-        <w:t xml:space="preserve"> </w:t>
-      </w:r>
-      <w:r>
-        <w:rPr>
-          <w:rFonts w:ascii="Arial" w:hAnsi="Arial" w:cs="Arial"/>
-          <w:bCs/>
-        </w:rPr>
-        <w:t>and individuals</w:t>
-      </w:r>
-      <w:r>
-        <w:rPr>
-          <w:rFonts w:ascii="Arial" w:hAnsi="Arial" w:cs="Arial"/>
-          <w:bCs/>
-        </w:rPr>
-        <w:t>.</w:t>
-      </w:r>
-    </w:p>
-    <w:p>
-      <w:pPr>
-        <w:pStyle w:val="GvdeMetni"/>
+    </w:p>
+    <w:p>
+      <w:pPr>
+        <w:pStyle w:val="Title"/>
+        <w:jc w:val="left"/>
+        <w:rPr>
+          <w:rFonts w:cs="Arial"/>
+        </w:rPr>
+      </w:pPr>
+      <w:r>
+        <w:rPr>
+          <w:rFonts w:cs="Arial"/>
+        </w:rPr>
+        <w:t>K</w:t>
+      </w:r>
+    </w:p>
+    <w:p>
+      <w:pPr>
+        <w:pStyle w:val="BodyText"/>
         <w:spacing w:line="240" w:lineRule="auto"/>
         <w:ind w:left="0"/>
         <w:rPr>
@@ -1592,14 +1271,7 @@
           <w:rFonts w:ascii="Arial" w:hAnsi="Arial" w:cs="Arial"/>
           <w:b/>
         </w:rPr>
-        <w:t>m</w:t>
-      </w:r>
-      <w:r>
-        <w:rPr>
-          <w:rFonts w:ascii="Arial" w:hAnsi="Arial" w:cs="Arial"/>
-          <w:b/>
-        </w:rPr>
-        <w:t>arketplace</w:t>
+        <w:t>KVKK</w:t>
       </w:r>
       <w:r>
         <w:rPr>
@@ -1620,67 +1292,12 @@
           <w:rFonts w:ascii="Arial" w:hAnsi="Arial" w:cs="Arial"/>
           <w:bCs/>
         </w:rPr>
-        <w:t xml:space="preserve">A </w:t>
-      </w:r>
-      <w:proofErr w:type="spellStart"/>
-      <w:r>
-        <w:rPr>
-          <w:rFonts w:ascii="Arial" w:hAnsi="Arial" w:cs="Arial"/>
-          <w:bCs/>
-        </w:rPr>
-        <w:t>digital</w:t>
-      </w:r>
-      <w:proofErr w:type="spellEnd"/>
-      <w:r>
-        <w:rPr>
-          <w:rFonts w:ascii="Arial" w:hAnsi="Arial" w:cs="Arial"/>
-          <w:bCs/>
-        </w:rPr>
-        <w:t xml:space="preserve"> platform </w:t>
-      </w:r>
-      <w:proofErr w:type="spellStart"/>
-      <w:r>
-        <w:rPr>
-          <w:rFonts w:ascii="Arial" w:hAnsi="Arial" w:cs="Arial"/>
-          <w:bCs/>
-        </w:rPr>
-        <w:t>that</w:t>
-      </w:r>
-      <w:proofErr w:type="spellEnd"/>
-      <w:r>
-        <w:rPr>
-          <w:rFonts w:ascii="Arial" w:hAnsi="Arial" w:cs="Arial"/>
-          <w:bCs/>
-        </w:rPr>
-        <w:t xml:space="preserve"> </w:t>
-      </w:r>
-      <w:proofErr w:type="spellStart"/>
-      <w:r>
-        <w:rPr>
-          <w:rFonts w:ascii="Arial" w:hAnsi="Arial" w:cs="Arial"/>
-          <w:bCs/>
-        </w:rPr>
-        <w:t>brings</w:t>
-      </w:r>
-      <w:proofErr w:type="spellEnd"/>
-      <w:r>
-        <w:rPr>
-          <w:rFonts w:ascii="Arial" w:hAnsi="Arial" w:cs="Arial"/>
-          <w:bCs/>
-        </w:rPr>
-        <w:t xml:space="preserve"> service providers and customers together</w:t>
-      </w:r>
-      <w:r>
-        <w:rPr>
-          <w:rFonts w:ascii="Arial" w:hAnsi="Arial" w:cs="Arial"/>
-          <w:bCs/>
-        </w:rPr>
-        <w:t>.</w:t>
-      </w:r>
-    </w:p>
-    <w:p>
-      <w:pPr>
-        <w:pStyle w:val="GvdeMetni"/>
+        <w:t>Abbreviation for Turkish personal data protection law.</w:t>
+      </w:r>
+    </w:p>
+    <w:p>
+      <w:pPr>
+        <w:pStyle w:val="BodyText"/>
         <w:spacing w:line="240" w:lineRule="auto"/>
         <w:ind w:left="0"/>
         <w:rPr>
@@ -1688,6 +1305,143 @@
           <w:bCs/>
         </w:rPr>
       </w:pPr>
+    </w:p>
+    <w:p>
+      <w:pPr>
+        <w:pStyle w:val="Title"/>
+        <w:jc w:val="left"/>
+        <w:rPr>
+          <w:rFonts w:cs="Arial"/>
+        </w:rPr>
+      </w:pPr>
+      <w:r>
+        <w:rPr>
+          <w:rFonts w:cs="Arial"/>
+        </w:rPr>
+        <w:t>L</w:t>
+      </w:r>
+    </w:p>
+    <w:p>
+      <w:pPr>
+        <w:pStyle w:val="BodyText"/>
+        <w:spacing w:line="240" w:lineRule="auto"/>
+        <w:ind w:left="0"/>
+        <w:rPr>
+          <w:rFonts w:ascii="Arial" w:hAnsi="Arial" w:cs="Arial"/>
+          <w:bCs/>
+        </w:rPr>
+      </w:pPr>
+      <w:r>
+        <w:rPr>
+          <w:rFonts w:ascii="Arial" w:hAnsi="Arial" w:cs="Arial"/>
+          <w:b/>
+        </w:rPr>
+        <w:t>load balancing</w:t>
+      </w:r>
+      <w:r>
+        <w:rPr>
+          <w:rFonts w:ascii="Arial" w:hAnsi="Arial" w:cs="Arial"/>
+          <w:b/>
+        </w:rPr>
+        <w:t>:</w:t>
+      </w:r>
+      <w:r>
+        <w:rPr>
+          <w:rFonts w:ascii="Arial" w:hAnsi="Arial" w:cs="Arial"/>
+          <w:bCs/>
+        </w:rPr>
+        <w:t xml:space="preserve"> </w:t>
+      </w:r>
+      <w:r>
+        <w:rPr>
+          <w:rFonts w:ascii="Arial" w:hAnsi="Arial" w:cs="Arial"/>
+          <w:bCs/>
+        </w:rPr>
+        <w:t>Allocating user traffic to several instances of the computation to optimize that traffic.</w:t>
+      </w:r>
+    </w:p>
+    <w:p>
+      <w:pPr>
+        <w:pStyle w:val="BodyText"/>
+        <w:spacing w:line="240" w:lineRule="auto"/>
+        <w:ind w:left="0"/>
+        <w:rPr>
+          <w:rFonts w:ascii="Arial" w:hAnsi="Arial" w:cs="Arial"/>
+          <w:bCs/>
+        </w:rPr>
+      </w:pPr>
+    </w:p>
+    <w:p>
+      <w:pPr>
+        <w:pStyle w:val="Title"/>
+        <w:jc w:val="left"/>
+        <w:rPr>
+          <w:rFonts w:cs="Arial"/>
+        </w:rPr>
+      </w:pPr>
+      <w:r>
+        <w:rPr>
+          <w:rFonts w:cs="Arial"/>
+        </w:rPr>
+        <w:t>M</w:t>
+      </w:r>
+    </w:p>
+    <w:p>
+      <w:pPr>
+        <w:pStyle w:val="BodyText"/>
+        <w:spacing w:line="240" w:lineRule="auto"/>
+        <w:ind w:left="0"/>
+        <w:rPr>
+          <w:rFonts w:ascii="Arial" w:hAnsi="Arial" w:cs="Arial"/>
+          <w:bCs/>
+        </w:rPr>
+      </w:pPr>
+      <w:r>
+        <w:rPr>
+          <w:rFonts w:ascii="Arial" w:hAnsi="Arial" w:cs="Arial"/>
+          <w:b/>
+        </w:rPr>
+        <w:t>mainstream calendar apps:</w:t>
+      </w:r>
+      <w:r>
+        <w:rPr>
+          <w:rFonts w:ascii="Arial" w:hAnsi="Arial" w:cs="Arial"/>
+          <w:bCs/>
+        </w:rPr>
+        <w:t xml:space="preserve"> Calendar applications which are popular and used widely by companies</w:t>
+      </w:r>
+      <w:r>
+        <w:rPr>
+          <w:rFonts w:ascii="Arial" w:hAnsi="Arial" w:cs="Arial"/>
+          <w:bCs/>
+        </w:rPr>
+        <w:t xml:space="preserve"> </w:t>
+      </w:r>
+      <w:r>
+        <w:rPr>
+          <w:rFonts w:ascii="Arial" w:hAnsi="Arial" w:cs="Arial"/>
+          <w:bCs/>
+        </w:rPr>
+        <w:t>and individuals</w:t>
+      </w:r>
+      <w:r>
+        <w:rPr>
+          <w:rFonts w:ascii="Arial" w:hAnsi="Arial" w:cs="Arial"/>
+          <w:bCs/>
+        </w:rPr>
+        <w:t>.</w:t>
+      </w:r>
+    </w:p>
+    <w:p>
+      <w:pPr>
+        <w:pStyle w:val="BodyText"/>
+        <w:spacing w:line="240" w:lineRule="auto"/>
+        <w:ind w:left="0"/>
+        <w:rPr>
+          <w:rFonts w:ascii="Arial" w:hAnsi="Arial" w:cs="Arial"/>
+          <w:bCs/>
+        </w:rPr>
+      </w:pPr>
       <w:r>
         <w:rPr>
           <w:rFonts w:ascii="Arial" w:hAnsi="Arial" w:cs="Arial"/>
@@ -1700,68 +1454,33 @@
           <w:rFonts w:ascii="Arial" w:hAnsi="Arial" w:cs="Arial"/>
           <w:b/>
         </w:rPr>
-        <w:t>eeti</w:t>
-      </w:r>
-      <w:r>
-        <w:rPr>
-          <w:rFonts w:ascii="Arial" w:hAnsi="Arial" w:cs="Arial"/>
-          <w:b/>
-        </w:rPr>
-        <w:t>n</w:t>
-      </w:r>
-      <w:r>
-        <w:rPr>
-          <w:rFonts w:ascii="Arial" w:hAnsi="Arial" w:cs="Arial"/>
-          <w:b/>
-        </w:rPr>
-        <w:t>gs</w:t>
-      </w:r>
-      <w:r>
-        <w:rPr>
-          <w:rFonts w:ascii="Arial" w:hAnsi="Arial" w:cs="Arial"/>
-          <w:bCs/>
-        </w:rPr>
-        <w:t xml:space="preserve">: </w:t>
-      </w:r>
-      <w:r>
-        <w:rPr>
-          <w:rFonts w:ascii="Arial" w:hAnsi="Arial" w:cs="Arial"/>
-          <w:bCs/>
-        </w:rPr>
-        <w:t>G</w:t>
-      </w:r>
-      <w:r>
-        <w:rPr>
-          <w:rFonts w:ascii="Arial" w:hAnsi="Arial" w:cs="Arial"/>
-          <w:bCs/>
-        </w:rPr>
-        <w:t xml:space="preserve">athering with a certain </w:t>
-      </w:r>
-      <w:proofErr w:type="spellStart"/>
-      <w:r>
-        <w:rPr>
-          <w:rFonts w:ascii="Arial" w:hAnsi="Arial" w:cs="Arial"/>
-          <w:bCs/>
-        </w:rPr>
-        <w:t>group</w:t>
-      </w:r>
-      <w:proofErr w:type="spellEnd"/>
-      <w:r>
-        <w:rPr>
-          <w:rFonts w:ascii="Arial" w:hAnsi="Arial" w:cs="Arial"/>
-          <w:bCs/>
-        </w:rPr>
-        <w:t xml:space="preserve"> of </w:t>
-      </w:r>
-      <w:proofErr w:type="spellStart"/>
-      <w:r>
-        <w:rPr>
-          <w:rFonts w:ascii="Arial" w:hAnsi="Arial" w:cs="Arial"/>
-          <w:bCs/>
-        </w:rPr>
-        <w:t>people</w:t>
-      </w:r>
-      <w:proofErr w:type="spellEnd"/>
+        <w:t>anual task:</w:t>
+      </w:r>
+      <w:r>
+        <w:rPr>
+          <w:rFonts w:ascii="Arial" w:hAnsi="Arial" w:cs="Arial"/>
+          <w:bCs/>
+        </w:rPr>
+        <w:t xml:space="preserve"> A task which is added to calendar manually by explicitly specifying the timely schedules.</w:t>
+      </w:r>
+    </w:p>
+    <w:p>
+      <w:pPr>
+        <w:pStyle w:val="BodyText"/>
+        <w:spacing w:line="240" w:lineRule="auto"/>
+        <w:ind w:left="0"/>
+        <w:rPr>
+          <w:rFonts w:ascii="Arial" w:hAnsi="Arial" w:cs="Arial"/>
+          <w:bCs/>
+        </w:rPr>
+      </w:pPr>
+      <w:r>
+        <w:rPr>
+          <w:rFonts w:ascii="Arial" w:hAnsi="Arial" w:cs="Arial"/>
+          <w:b/>
+        </w:rPr>
+        <w:t>marketplace:</w:t>
+      </w:r>
       <w:r>
         <w:rPr>
           <w:rFonts w:ascii="Arial" w:hAnsi="Arial" w:cs="Arial"/>
@@ -1769,63 +1488,38 @@
         </w:rPr>
         <w:t xml:space="preserve"> </w:t>
       </w:r>
-      <w:proofErr w:type="spellStart"/>
-      <w:r>
-        <w:rPr>
-          <w:rFonts w:ascii="Arial" w:hAnsi="Arial" w:cs="Arial"/>
-          <w:bCs/>
-        </w:rPr>
-        <w:t>aiming</w:t>
-      </w:r>
-      <w:proofErr w:type="spellEnd"/>
-      <w:r>
-        <w:rPr>
-          <w:rFonts w:ascii="Arial" w:hAnsi="Arial" w:cs="Arial"/>
-          <w:bCs/>
-        </w:rPr>
-        <w:t xml:space="preserve"> </w:t>
-      </w:r>
-      <w:proofErr w:type="spellStart"/>
-      <w:r>
-        <w:rPr>
-          <w:rFonts w:ascii="Arial" w:hAnsi="Arial" w:cs="Arial"/>
-          <w:bCs/>
-        </w:rPr>
-        <w:t>shared</w:t>
-      </w:r>
-      <w:proofErr w:type="spellEnd"/>
-      <w:r>
-        <w:rPr>
-          <w:rFonts w:ascii="Arial" w:hAnsi="Arial" w:cs="Arial"/>
-          <w:bCs/>
-        </w:rPr>
-        <w:t xml:space="preserve"> </w:t>
-      </w:r>
-      <w:proofErr w:type="spellStart"/>
-      <w:r>
-        <w:rPr>
-          <w:rFonts w:ascii="Arial" w:hAnsi="Arial" w:cs="Arial"/>
-          <w:bCs/>
-        </w:rPr>
-        <w:t>goals</w:t>
-      </w:r>
-      <w:proofErr w:type="spellEnd"/>
-      <w:r>
-        <w:rPr>
-          <w:rFonts w:ascii="Arial" w:hAnsi="Arial" w:cs="Arial"/>
-          <w:bCs/>
-        </w:rPr>
-        <w:t>.</w:t>
-      </w:r>
-    </w:p>
-    <w:p>
-      <w:pPr>
+      <w:r>
+        <w:rPr>
+          <w:rFonts w:ascii="Arial" w:hAnsi="Arial" w:cs="Arial"/>
+          <w:bCs/>
+        </w:rPr>
+        <w:t>A digital platform that brings service providers and customers together.</w:t>
+      </w:r>
+    </w:p>
+    <w:p>
+      <w:pPr>
+        <w:pStyle w:val="BodyText"/>
         <w:spacing w:line="240" w:lineRule="auto"/>
-        <w:rPr>
-          <w:rFonts w:ascii="Arial" w:hAnsi="Arial" w:cs="Arial"/>
-          <w:b/>
-        </w:rPr>
-      </w:pPr>
+        <w:ind w:left="0"/>
+        <w:rPr>
+          <w:rFonts w:ascii="Arial" w:hAnsi="Arial" w:cs="Arial"/>
+          <w:bCs/>
+        </w:rPr>
+      </w:pPr>
+      <w:r>
+        <w:rPr>
+          <w:rFonts w:ascii="Arial" w:hAnsi="Arial" w:cs="Arial"/>
+          <w:b/>
+        </w:rPr>
+        <w:t>meetings</w:t>
+      </w:r>
+      <w:r>
+        <w:rPr>
+          <w:rFonts w:ascii="Arial" w:hAnsi="Arial" w:cs="Arial"/>
+          <w:bCs/>
+        </w:rPr>
+        <w:t>: Gathering with a certain group of people aiming shared goals.</w:t>
+      </w:r>
     </w:p>
     <w:p>
       <w:pPr>
@@ -1838,7 +1532,16 @@
     </w:p>
     <w:p>
       <w:pPr>
-        <w:pStyle w:val="KonuBal"/>
+        <w:spacing w:line="240" w:lineRule="auto"/>
+        <w:rPr>
+          <w:rFonts w:ascii="Arial" w:hAnsi="Arial" w:cs="Arial"/>
+          <w:b/>
+        </w:rPr>
+      </w:pPr>
+    </w:p>
+    <w:p>
+      <w:pPr>
+        <w:pStyle w:val="Title"/>
         <w:jc w:val="left"/>
         <w:rPr>
           <w:rFonts w:cs="Arial"/>
@@ -1898,80 +1601,23 @@
           <w:szCs w:val="20"/>
           <w:lang w:val="en-US" w:eastAsia="en-US"/>
         </w:rPr>
-        <w:t xml:space="preserve">Superior to existing solutions. In context, it means the app is superior to existing apps in terms of its </w:t>
-      </w:r>
-      <w:proofErr w:type="spellStart"/>
-      <w:r>
+        <w:t>Superior to existing solutions. In context, it means the app is superior to existing apps in terms of its automation and intelligence features. </w:t>
+      </w:r>
+    </w:p>
+    <w:p>
+      <w:pPr>
+        <w:spacing w:line="240" w:lineRule="auto"/>
         <w:rPr>
           <w:rStyle w:val="ui-provider"/>
-          <w:rFonts w:ascii="Arial" w:hAnsi="Arial" w:cs="Arial"/>
-          <w:sz w:val="20"/>
-          <w:szCs w:val="20"/>
-          <w:lang w:val="en-US" w:eastAsia="en-US"/>
-        </w:rPr>
-        <w:t>automation</w:t>
-      </w:r>
-      <w:proofErr w:type="spellEnd"/>
-      <w:r>
-        <w:rPr>
-          <w:rStyle w:val="ui-provider"/>
-          <w:rFonts w:ascii="Arial" w:hAnsi="Arial" w:cs="Arial"/>
-          <w:sz w:val="20"/>
-          <w:szCs w:val="20"/>
-          <w:lang w:val="en-US" w:eastAsia="en-US"/>
-        </w:rPr>
-        <w:t xml:space="preserve"> </w:t>
-      </w:r>
-      <w:proofErr w:type="spellStart"/>
-      <w:r>
-        <w:rPr>
-          <w:rStyle w:val="ui-provider"/>
-          <w:rFonts w:ascii="Arial" w:hAnsi="Arial" w:cs="Arial"/>
-          <w:sz w:val="20"/>
-          <w:szCs w:val="20"/>
-          <w:lang w:val="en-US" w:eastAsia="en-US"/>
-        </w:rPr>
-        <w:t>and</w:t>
-      </w:r>
-      <w:proofErr w:type="spellEnd"/>
-      <w:r>
-        <w:rPr>
-          <w:rStyle w:val="ui-provider"/>
-          <w:rFonts w:ascii="Arial" w:hAnsi="Arial" w:cs="Arial"/>
-          <w:sz w:val="20"/>
-          <w:szCs w:val="20"/>
-          <w:lang w:val="en-US" w:eastAsia="en-US"/>
-        </w:rPr>
-        <w:t xml:space="preserve"> </w:t>
-      </w:r>
-      <w:proofErr w:type="spellStart"/>
-      <w:r>
-        <w:rPr>
-          <w:rStyle w:val="ui-provider"/>
-          <w:rFonts w:ascii="Arial" w:hAnsi="Arial" w:cs="Arial"/>
-          <w:sz w:val="20"/>
-          <w:szCs w:val="20"/>
-          <w:lang w:val="en-US" w:eastAsia="en-US"/>
-        </w:rPr>
-        <w:t>intelligence</w:t>
-      </w:r>
-      <w:proofErr w:type="spellEnd"/>
-      <w:r>
-        <w:rPr>
-          <w:rStyle w:val="ui-provider"/>
-          <w:rFonts w:ascii="Arial" w:hAnsi="Arial" w:cs="Arial"/>
-          <w:sz w:val="20"/>
-          <w:szCs w:val="20"/>
-          <w:lang w:val="en-US" w:eastAsia="en-US"/>
-        </w:rPr>
-        <w:t xml:space="preserve"> features. </w:t>
-      </w:r>
+        </w:rPr>
+      </w:pPr>
     </w:p>
     <w:p>
       <w:pPr>
         <w:spacing w:line="240" w:lineRule="auto"/>
         <w:rPr>
-          <w:rStyle w:val="ui-provider"/>
+          <w:rFonts w:ascii="Arial" w:hAnsi="Arial" w:cs="Arial"/>
+          <w:b/>
         </w:rPr>
       </w:pPr>
     </w:p>
@@ -1995,7 +1641,7 @@
     </w:p>
     <w:p>
       <w:pPr>
-        <w:pStyle w:val="KonuBal"/>
+        <w:pStyle w:val="Title"/>
         <w:jc w:val="left"/>
         <w:rPr>
           <w:rFonts w:cs="Arial"/>
@@ -2005,6 +1651,7 @@
         <w:rPr>
           <w:rFonts w:cs="Arial"/>
         </w:rPr>
+        <w:lastRenderedPageBreak/>
         <w:t>P</w:t>
       </w:r>
     </w:p>
@@ -2042,153 +1689,7 @@
         <w:rPr>
           <w:rFonts w:ascii="Arial" w:hAnsi="Arial" w:cs="Arial"/>
         </w:rPr>
-        <w:t>A p</w:t>
-      </w:r>
-      <w:r>
-        <w:rPr>
-          <w:rFonts w:ascii="Arial" w:hAnsi="Arial" w:cs="Arial"/>
-        </w:rPr>
-        <w:t xml:space="preserve">latform is a </w:t>
-      </w:r>
-      <w:proofErr w:type="spellStart"/>
-      <w:r>
-        <w:rPr>
-          <w:rFonts w:ascii="Arial" w:hAnsi="Arial" w:cs="Arial"/>
-        </w:rPr>
-        <w:t>technology</w:t>
-      </w:r>
-      <w:proofErr w:type="spellEnd"/>
-      <w:r>
-        <w:rPr>
-          <w:rFonts w:ascii="Arial" w:hAnsi="Arial" w:cs="Arial"/>
-        </w:rPr>
-        <w:t xml:space="preserve"> </w:t>
-      </w:r>
-      <w:proofErr w:type="spellStart"/>
-      <w:r>
-        <w:rPr>
-          <w:rFonts w:ascii="Arial" w:hAnsi="Arial" w:cs="Arial"/>
-        </w:rPr>
-        <w:t>or</w:t>
-      </w:r>
-      <w:proofErr w:type="spellEnd"/>
-      <w:r>
-        <w:rPr>
-          <w:rFonts w:ascii="Arial" w:hAnsi="Arial" w:cs="Arial"/>
-        </w:rPr>
-        <w:t xml:space="preserve"> an </w:t>
-      </w:r>
-      <w:proofErr w:type="spellStart"/>
-      <w:r>
-        <w:rPr>
-          <w:rFonts w:ascii="Arial" w:hAnsi="Arial" w:cs="Arial"/>
-        </w:rPr>
-        <w:t>infrastructure</w:t>
-      </w:r>
-      <w:proofErr w:type="spellEnd"/>
-      <w:r>
-        <w:rPr>
-          <w:rFonts w:ascii="Arial" w:hAnsi="Arial" w:cs="Arial"/>
-        </w:rPr>
-        <w:t xml:space="preserve"> </w:t>
-      </w:r>
-      <w:proofErr w:type="spellStart"/>
-      <w:r>
-        <w:rPr>
-          <w:rFonts w:ascii="Arial" w:hAnsi="Arial" w:cs="Arial"/>
-        </w:rPr>
-        <w:t>that</w:t>
-      </w:r>
-      <w:proofErr w:type="spellEnd"/>
-      <w:r>
-        <w:rPr>
-          <w:rFonts w:ascii="Arial" w:hAnsi="Arial" w:cs="Arial"/>
-        </w:rPr>
-        <w:t xml:space="preserve"> </w:t>
-      </w:r>
-      <w:proofErr w:type="spellStart"/>
-      <w:r>
-        <w:rPr>
-          <w:rFonts w:ascii="Arial" w:hAnsi="Arial" w:cs="Arial"/>
-        </w:rPr>
-        <w:t>provides</w:t>
-      </w:r>
-      <w:proofErr w:type="spellEnd"/>
-      <w:r>
-        <w:rPr>
-          <w:rFonts w:ascii="Arial" w:hAnsi="Arial" w:cs="Arial"/>
-        </w:rPr>
-        <w:t xml:space="preserve"> a </w:t>
-      </w:r>
-      <w:proofErr w:type="spellStart"/>
-      <w:r>
-        <w:rPr>
-          <w:rFonts w:ascii="Arial" w:hAnsi="Arial" w:cs="Arial"/>
-        </w:rPr>
-        <w:t>base</w:t>
-      </w:r>
-      <w:proofErr w:type="spellEnd"/>
-      <w:r>
-        <w:rPr>
-          <w:rFonts w:ascii="Arial" w:hAnsi="Arial" w:cs="Arial"/>
-        </w:rPr>
-        <w:t xml:space="preserve"> </w:t>
-      </w:r>
-      <w:proofErr w:type="spellStart"/>
-      <w:r>
-        <w:rPr>
-          <w:rFonts w:ascii="Arial" w:hAnsi="Arial" w:cs="Arial"/>
-        </w:rPr>
-        <w:t>for</w:t>
-      </w:r>
-      <w:proofErr w:type="spellEnd"/>
-      <w:r>
-        <w:rPr>
-          <w:rFonts w:ascii="Arial" w:hAnsi="Arial" w:cs="Arial"/>
-        </w:rPr>
-        <w:t xml:space="preserve"> various applications, software, </w:t>
-      </w:r>
-      <w:proofErr w:type="spellStart"/>
-      <w:r>
-        <w:rPr>
-          <w:rFonts w:ascii="Arial" w:hAnsi="Arial" w:cs="Arial"/>
-        </w:rPr>
-        <w:t>or</w:t>
-      </w:r>
-      <w:proofErr w:type="spellEnd"/>
-      <w:r>
-        <w:rPr>
-          <w:rFonts w:ascii="Arial" w:hAnsi="Arial" w:cs="Arial"/>
-        </w:rPr>
-        <w:t xml:space="preserve"> </w:t>
-      </w:r>
-      <w:proofErr w:type="spellStart"/>
-      <w:r>
-        <w:rPr>
-          <w:rFonts w:ascii="Arial" w:hAnsi="Arial" w:cs="Arial"/>
-        </w:rPr>
-        <w:t>services</w:t>
-      </w:r>
-      <w:proofErr w:type="spellEnd"/>
-      <w:r>
-        <w:rPr>
-          <w:rFonts w:ascii="Arial" w:hAnsi="Arial" w:cs="Arial"/>
-        </w:rPr>
-        <w:t xml:space="preserve"> </w:t>
-      </w:r>
-      <w:proofErr w:type="spellStart"/>
-      <w:r>
-        <w:rPr>
-          <w:rFonts w:ascii="Arial" w:hAnsi="Arial" w:cs="Arial"/>
-        </w:rPr>
-        <w:t>to</w:t>
-      </w:r>
-      <w:proofErr w:type="spellEnd"/>
-      <w:r>
-        <w:rPr>
-          <w:rFonts w:ascii="Arial" w:hAnsi="Arial" w:cs="Arial"/>
-        </w:rPr>
-        <w:t xml:space="preserve"> be developed, deployed, and run.</w:t>
+        <w:t>A platform is a technology or an infrastructure that provides a base for various applications, software, or services to be developed, deployed, and run.</w:t>
       </w:r>
     </w:p>
     <w:p>
@@ -2411,67 +1912,7 @@
           <w:szCs w:val="20"/>
           <w:lang w:val="en-US" w:eastAsia="en-US"/>
         </w:rPr>
-        <w:t xml:space="preserve">people who are </w:t>
-      </w:r>
-      <w:proofErr w:type="spellStart"/>
-      <w:r>
-        <w:rPr>
-          <w:rFonts w:ascii="Arial" w:hAnsi="Arial" w:cs="Arial"/>
-          <w:sz w:val="20"/>
-          <w:szCs w:val="20"/>
-          <w:lang w:val="en-US" w:eastAsia="en-US"/>
-        </w:rPr>
-        <w:t>working</w:t>
-      </w:r>
-      <w:proofErr w:type="spellEnd"/>
-      <w:r>
-        <w:rPr>
-          <w:rFonts w:ascii="Arial" w:hAnsi="Arial" w:cs="Arial"/>
-          <w:sz w:val="20"/>
-          <w:szCs w:val="20"/>
-          <w:lang w:val="en-US" w:eastAsia="en-US"/>
-        </w:rPr>
-        <w:t xml:space="preserve"> on a </w:t>
-      </w:r>
-      <w:proofErr w:type="spellStart"/>
-      <w:r>
-        <w:rPr>
-          <w:rFonts w:ascii="Arial" w:hAnsi="Arial" w:cs="Arial"/>
-          <w:sz w:val="20"/>
-          <w:szCs w:val="20"/>
-          <w:lang w:val="en-US" w:eastAsia="en-US"/>
-        </w:rPr>
-        <w:t>certain</w:t>
-      </w:r>
-      <w:proofErr w:type="spellEnd"/>
-      <w:r>
-        <w:rPr>
-          <w:rFonts w:ascii="Arial" w:hAnsi="Arial" w:cs="Arial"/>
-          <w:sz w:val="20"/>
-          <w:szCs w:val="20"/>
-          <w:lang w:val="en-US" w:eastAsia="en-US"/>
-        </w:rPr>
-        <w:t xml:space="preserve"> </w:t>
-      </w:r>
-      <w:proofErr w:type="spellStart"/>
-      <w:r>
-        <w:rPr>
-          <w:rFonts w:ascii="Arial" w:hAnsi="Arial" w:cs="Arial"/>
-          <w:sz w:val="20"/>
-          <w:szCs w:val="20"/>
-          <w:lang w:val="en-US" w:eastAsia="en-US"/>
-        </w:rPr>
-        <w:t>company</w:t>
-      </w:r>
-      <w:proofErr w:type="spellEnd"/>
-      <w:r>
-        <w:rPr>
-          <w:rFonts w:ascii="Arial" w:hAnsi="Arial" w:cs="Arial"/>
-          <w:sz w:val="20"/>
-          <w:szCs w:val="20"/>
-          <w:lang w:val="en-US" w:eastAsia="en-US"/>
-        </w:rPr>
-        <w:t>.</w:t>
+        <w:t>people who are working on a certain company.</w:t>
       </w:r>
     </w:p>
     <w:p>
@@ -2494,7 +1935,16 @@
     </w:p>
     <w:p>
       <w:pPr>
-        <w:pStyle w:val="KonuBal"/>
+        <w:spacing w:line="240" w:lineRule="auto"/>
+        <w:rPr>
+          <w:rFonts w:ascii="Arial" w:hAnsi="Arial" w:cs="Arial"/>
+          <w:b/>
+        </w:rPr>
+      </w:pPr>
+    </w:p>
+    <w:p>
+      <w:pPr>
+        <w:pStyle w:val="Title"/>
         <w:jc w:val="left"/>
         <w:rPr>
           <w:rFonts w:cs="Arial"/>
@@ -2553,87 +2003,7 @@
           <w:szCs w:val="20"/>
           <w:lang w:val="en-US" w:eastAsia="en-US"/>
         </w:rPr>
-        <w:t xml:space="preserve">A social calendar </w:t>
-      </w:r>
-      <w:proofErr w:type="spellStart"/>
-      <w:r>
-        <w:rPr>
-          <w:rFonts w:ascii="Arial" w:hAnsi="Arial" w:cs="Arial"/>
-          <w:sz w:val="20"/>
-          <w:szCs w:val="20"/>
-          <w:lang w:val="en-US" w:eastAsia="en-US"/>
-        </w:rPr>
-        <w:t>application</w:t>
-      </w:r>
-      <w:proofErr w:type="spellEnd"/>
-      <w:r>
-        <w:rPr>
-          <w:rFonts w:ascii="Arial" w:hAnsi="Arial" w:cs="Arial"/>
-          <w:sz w:val="20"/>
-          <w:szCs w:val="20"/>
-          <w:lang w:val="en-US" w:eastAsia="en-US"/>
-        </w:rPr>
-        <w:t xml:space="preserve"> </w:t>
-      </w:r>
-      <w:proofErr w:type="spellStart"/>
-      <w:r>
-        <w:rPr>
-          <w:rFonts w:ascii="Arial" w:hAnsi="Arial" w:cs="Arial"/>
-          <w:sz w:val="20"/>
-          <w:szCs w:val="20"/>
-          <w:lang w:val="en-US" w:eastAsia="en-US"/>
-        </w:rPr>
-        <w:t>that</w:t>
-      </w:r>
-      <w:proofErr w:type="spellEnd"/>
-      <w:r>
-        <w:rPr>
-          <w:rFonts w:ascii="Arial" w:hAnsi="Arial" w:cs="Arial"/>
-          <w:sz w:val="20"/>
-          <w:szCs w:val="20"/>
-          <w:lang w:val="en-US" w:eastAsia="en-US"/>
-        </w:rPr>
-        <w:t xml:space="preserve"> </w:t>
-      </w:r>
-      <w:proofErr w:type="spellStart"/>
-      <w:r>
-        <w:rPr>
-          <w:rFonts w:ascii="Arial" w:hAnsi="Arial" w:cs="Arial"/>
-          <w:sz w:val="20"/>
-          <w:szCs w:val="20"/>
-          <w:lang w:val="en-US" w:eastAsia="en-US"/>
-        </w:rPr>
-        <w:t>exists</w:t>
-      </w:r>
-      <w:proofErr w:type="spellEnd"/>
-      <w:r>
-        <w:rPr>
-          <w:rFonts w:ascii="Arial" w:hAnsi="Arial" w:cs="Arial"/>
-          <w:sz w:val="20"/>
-          <w:szCs w:val="20"/>
-          <w:lang w:val="en-US" w:eastAsia="en-US"/>
-        </w:rPr>
-        <w:t xml:space="preserve"> in </w:t>
-      </w:r>
-      <w:proofErr w:type="spellStart"/>
-      <w:r>
-        <w:rPr>
-          <w:rFonts w:ascii="Arial" w:hAnsi="Arial" w:cs="Arial"/>
-          <w:sz w:val="20"/>
-          <w:szCs w:val="20"/>
-          <w:lang w:val="en-US" w:eastAsia="en-US"/>
-        </w:rPr>
-        <w:t>the</w:t>
-      </w:r>
-      <w:proofErr w:type="spellEnd"/>
-      <w:r>
-        <w:rPr>
-          <w:rFonts w:ascii="Arial" w:hAnsi="Arial" w:cs="Arial"/>
-          <w:sz w:val="20"/>
-          <w:szCs w:val="20"/>
-          <w:lang w:val="en-US" w:eastAsia="en-US"/>
-        </w:rPr>
-        <w:t xml:space="preserve"> market.</w:t>
+        <w:t>A social calendar application that exists in the market.</w:t>
       </w:r>
     </w:p>
     <w:p>
@@ -2665,27 +2035,7 @@
           <w:szCs w:val="20"/>
           <w:lang w:val="en-US" w:eastAsia="en-US"/>
         </w:rPr>
-        <w:t>ecommend</w:t>
-      </w:r>
-      <w:r>
-        <w:rPr>
-          <w:rFonts w:ascii="Arial" w:hAnsi="Arial" w:cs="Arial"/>
-          <w:b/>
-          <w:sz w:val="20"/>
-          <w:szCs w:val="20"/>
-          <w:lang w:val="en-US" w:eastAsia="en-US"/>
-        </w:rPr>
-        <w:t>ation</w:t>
-      </w:r>
-      <w:r>
-        <w:rPr>
-          <w:rFonts w:ascii="Arial" w:hAnsi="Arial" w:cs="Arial"/>
-          <w:b/>
-          <w:sz w:val="20"/>
-          <w:szCs w:val="20"/>
-          <w:lang w:val="en-US" w:eastAsia="en-US"/>
-        </w:rPr>
-        <w:t>s:</w:t>
+        <w:t>ecommendations:</w:t>
       </w:r>
       <w:r>
         <w:rPr>
@@ -2730,826 +2080,467 @@
           <w:szCs w:val="20"/>
           <w:lang w:val="en-US" w:eastAsia="en-US"/>
         </w:rPr>
-        <w:t xml:space="preserve"> users with minimal </w:t>
-      </w:r>
+        <w:t xml:space="preserve"> users with minimal user input and maximum user satisfaction goal. </w:t>
+      </w:r>
+    </w:p>
+    <w:p>
+      <w:pPr>
+        <w:spacing w:line="240" w:lineRule="auto"/>
+        <w:rPr>
+          <w:rFonts w:ascii="Arial" w:hAnsi="Arial" w:cs="Arial"/>
+          <w:b/>
+        </w:rPr>
+      </w:pPr>
+    </w:p>
+    <w:p>
+      <w:pPr>
+        <w:spacing w:line="240" w:lineRule="auto"/>
+        <w:rPr>
+          <w:rFonts w:ascii="Arial" w:hAnsi="Arial" w:cs="Arial"/>
+          <w:b/>
+        </w:rPr>
+      </w:pPr>
+    </w:p>
+    <w:p>
+      <w:pPr>
+        <w:spacing w:line="240" w:lineRule="auto"/>
+        <w:rPr>
+          <w:rFonts w:ascii="Arial" w:hAnsi="Arial" w:cs="Arial"/>
+        </w:rPr>
+      </w:pPr>
+    </w:p>
+    <w:p>
+      <w:pPr>
+        <w:pStyle w:val="Title"/>
+        <w:jc w:val="left"/>
+        <w:rPr>
+          <w:rFonts w:cs="Arial"/>
+        </w:rPr>
+      </w:pPr>
+      <w:r>
+        <w:rPr>
+          <w:rFonts w:cs="Arial"/>
+        </w:rPr>
+        <w:t>S</w:t>
+      </w:r>
+    </w:p>
+    <w:p>
+      <w:pPr>
+        <w:pStyle w:val="NormalWeb"/>
+        <w:rPr>
+          <w:rFonts w:ascii="Arial" w:hAnsi="Arial" w:cs="Arial"/>
+          <w:bCs/>
+          <w:sz w:val="20"/>
+          <w:szCs w:val="20"/>
+          <w:lang w:val="en-US" w:eastAsia="en-US"/>
+        </w:rPr>
+      </w:pPr>
+      <w:r>
+        <w:rPr>
+          <w:rFonts w:ascii="Arial" w:hAnsi="Arial" w:cs="Arial"/>
+          <w:b/>
+          <w:sz w:val="20"/>
+          <w:szCs w:val="20"/>
+          <w:lang w:val="en-US" w:eastAsia="en-US"/>
+        </w:rPr>
+        <w:t>s</w:t>
+      </w:r>
+      <w:r>
+        <w:rPr>
+          <w:rFonts w:ascii="Arial" w:hAnsi="Arial" w:cs="Arial"/>
+          <w:b/>
+          <w:sz w:val="20"/>
+          <w:szCs w:val="20"/>
+          <w:lang w:val="en-US" w:eastAsia="en-US"/>
+        </w:rPr>
+        <w:t>eamless:</w:t>
+      </w:r>
+      <w:r>
+        <w:rPr>
+          <w:rFonts w:ascii="Arial" w:hAnsi="Arial" w:cs="Arial"/>
+          <w:bCs/>
+          <w:sz w:val="20"/>
+          <w:szCs w:val="20"/>
+          <w:lang w:val="en-US" w:eastAsia="en-US"/>
+        </w:rPr>
+        <w:t xml:space="preserve"> Refers to something that is continuous, unbroken or without any interruption.</w:t>
+      </w:r>
+    </w:p>
+    <w:p>
+      <w:pPr>
+        <w:pStyle w:val="NormalWeb"/>
+        <w:rPr>
+          <w:rFonts w:ascii="Arial" w:hAnsi="Arial" w:cs="Arial"/>
+          <w:bCs/>
+          <w:sz w:val="20"/>
+          <w:szCs w:val="20"/>
+          <w:lang w:val="en-US" w:eastAsia="en-US"/>
+        </w:rPr>
+      </w:pPr>
+      <w:r>
+        <w:rPr>
+          <w:rFonts w:ascii="Arial" w:hAnsi="Arial" w:cs="Arial"/>
+          <w:b/>
+          <w:sz w:val="20"/>
+          <w:szCs w:val="20"/>
+          <w:lang w:val="en-US" w:eastAsia="en-US"/>
+        </w:rPr>
+        <w:t>s</w:t>
+      </w:r>
+      <w:r>
+        <w:rPr>
+          <w:rFonts w:ascii="Arial" w:hAnsi="Arial" w:cs="Arial"/>
+          <w:b/>
+          <w:sz w:val="20"/>
+          <w:szCs w:val="20"/>
+          <w:lang w:val="en-US" w:eastAsia="en-US"/>
+        </w:rPr>
+        <w:t>imple task</w:t>
+      </w:r>
+      <w:r>
+        <w:rPr>
+          <w:rFonts w:ascii="Arial" w:hAnsi="Arial" w:cs="Arial"/>
+          <w:bCs/>
+          <w:sz w:val="20"/>
+          <w:szCs w:val="20"/>
+          <w:lang w:val="en-US" w:eastAsia="en-US"/>
+        </w:rPr>
+        <w:t xml:space="preserve">: A task which is included </w:t>
+      </w:r>
+      <w:proofErr w:type="gramStart"/>
+      <w:r>
+        <w:rPr>
+          <w:rFonts w:ascii="Arial" w:hAnsi="Arial" w:cs="Arial"/>
+          <w:bCs/>
+          <w:sz w:val="20"/>
+          <w:szCs w:val="20"/>
+          <w:lang w:val="en-US" w:eastAsia="en-US"/>
+        </w:rPr>
+        <w:t>to</w:t>
+      </w:r>
+      <w:proofErr w:type="gramEnd"/>
+      <w:r>
+        <w:rPr>
+          <w:rFonts w:ascii="Arial" w:hAnsi="Arial" w:cs="Arial"/>
+          <w:bCs/>
+          <w:sz w:val="20"/>
+          <w:szCs w:val="20"/>
+          <w:lang w:val="en-US" w:eastAsia="en-US"/>
+        </w:rPr>
+        <w:t xml:space="preserve"> the calendar manually with minimal required information.</w:t>
+      </w:r>
+    </w:p>
+    <w:p>
+      <w:pPr>
+        <w:pStyle w:val="NormalWeb"/>
+        <w:rPr>
+          <w:rFonts w:ascii="Arial" w:hAnsi="Arial" w:cs="Arial"/>
+          <w:bCs/>
+          <w:sz w:val="20"/>
+          <w:szCs w:val="20"/>
+          <w:lang w:val="en-US" w:eastAsia="en-US"/>
+        </w:rPr>
+      </w:pPr>
+      <w:r>
+        <w:rPr>
+          <w:rFonts w:ascii="Arial" w:hAnsi="Arial" w:cs="Arial"/>
+          <w:b/>
+          <w:sz w:val="20"/>
+          <w:szCs w:val="20"/>
+          <w:lang w:val="en-US" w:eastAsia="en-US"/>
+        </w:rPr>
+        <w:t>single-click process:</w:t>
+      </w:r>
+      <w:r>
+        <w:rPr>
+          <w:rFonts w:ascii="Arial" w:hAnsi="Arial" w:cs="Arial"/>
+          <w:bCs/>
+          <w:sz w:val="20"/>
+          <w:szCs w:val="20"/>
+          <w:lang w:val="en-US" w:eastAsia="en-US"/>
+        </w:rPr>
+        <w:t xml:space="preserve"> A process that needs filling in some information in normal cases but turned to an automated process to make it handled by a click of mouse.</w:t>
+      </w:r>
+    </w:p>
+    <w:p>
+      <w:pPr>
+        <w:pStyle w:val="NormalWeb"/>
+        <w:rPr>
+          <w:rFonts w:ascii="Arial" w:hAnsi="Arial" w:cs="Arial"/>
+          <w:bCs/>
+          <w:sz w:val="20"/>
+          <w:szCs w:val="20"/>
+          <w:lang w:val="en-US" w:eastAsia="en-US"/>
+        </w:rPr>
+      </w:pPr>
       <w:proofErr w:type="spellStart"/>
       <w:r>
         <w:rPr>
           <w:rFonts w:ascii="Arial" w:hAnsi="Arial" w:cs="Arial"/>
+          <w:b/>
           <w:sz w:val="20"/>
           <w:szCs w:val="20"/>
           <w:lang w:val="en-US" w:eastAsia="en-US"/>
         </w:rPr>
-        <w:t>user</w:t>
+        <w:t>Skedpal</w:t>
       </w:r>
       <w:proofErr w:type="spellEnd"/>
       <w:r>
         <w:rPr>
           <w:rFonts w:ascii="Arial" w:hAnsi="Arial" w:cs="Arial"/>
+          <w:bCs/>
           <w:sz w:val="20"/>
           <w:szCs w:val="20"/>
           <w:lang w:val="en-US" w:eastAsia="en-US"/>
         </w:rPr>
-        <w:t xml:space="preserve"> </w:t>
-      </w:r>
-      <w:proofErr w:type="spellStart"/>
-      <w:r>
-        <w:rPr>
-          <w:rFonts w:ascii="Arial" w:hAnsi="Arial" w:cs="Arial"/>
+        <w:t>: A automated calendar application that exists in the market.</w:t>
+      </w:r>
+    </w:p>
+    <w:p>
+      <w:pPr>
+        <w:pStyle w:val="NormalWeb"/>
+        <w:rPr>
+          <w:rFonts w:ascii="Arial" w:hAnsi="Arial" w:cs="Arial"/>
+          <w:bCs/>
           <w:sz w:val="20"/>
           <w:szCs w:val="20"/>
           <w:lang w:val="en-US" w:eastAsia="en-US"/>
         </w:rPr>
-        <w:t>input</w:t>
-      </w:r>
-      <w:proofErr w:type="spellEnd"/>
-      <w:r>
-        <w:rPr>
-          <w:rFonts w:ascii="Arial" w:hAnsi="Arial" w:cs="Arial"/>
+      </w:pPr>
+      <w:r>
+        <w:rPr>
+          <w:rFonts w:ascii="Arial" w:hAnsi="Arial" w:cs="Arial"/>
+          <w:b/>
           <w:sz w:val="20"/>
           <w:szCs w:val="20"/>
           <w:lang w:val="en-US" w:eastAsia="en-US"/>
         </w:rPr>
-        <w:t xml:space="preserve"> </w:t>
-      </w:r>
-      <w:proofErr w:type="spellStart"/>
-      <w:r>
-        <w:rPr>
-          <w:rFonts w:ascii="Arial" w:hAnsi="Arial" w:cs="Arial"/>
+        <w:t>s</w:t>
+      </w:r>
+      <w:r>
+        <w:rPr>
+          <w:rFonts w:ascii="Arial" w:hAnsi="Arial" w:cs="Arial"/>
+          <w:b/>
           <w:sz w:val="20"/>
           <w:szCs w:val="20"/>
           <w:lang w:val="en-US" w:eastAsia="en-US"/>
         </w:rPr>
-        <w:t>and</w:t>
-      </w:r>
-      <w:proofErr w:type="spellEnd"/>
-      <w:r>
-        <w:rPr>
-          <w:rFonts w:ascii="Arial" w:hAnsi="Arial" w:cs="Arial"/>
+        <w:t>ocial calendar</w:t>
+      </w:r>
+      <w:r>
+        <w:rPr>
+          <w:rFonts w:ascii="Arial" w:hAnsi="Arial" w:cs="Arial"/>
+          <w:bCs/>
           <w:sz w:val="20"/>
           <w:szCs w:val="20"/>
           <w:lang w:val="en-US" w:eastAsia="en-US"/>
         </w:rPr>
-        <w:t xml:space="preserve"> </w:t>
-      </w:r>
-      <w:proofErr w:type="spellStart"/>
-      <w:r>
-        <w:rPr>
-          <w:rFonts w:ascii="Arial" w:hAnsi="Arial" w:cs="Arial"/>
+        <w:t>:</w:t>
+      </w:r>
+      <w:r>
+        <w:rPr>
+          <w:rFonts w:ascii="Arial" w:hAnsi="Arial" w:cs="Arial"/>
+          <w:bCs/>
           <w:sz w:val="20"/>
           <w:szCs w:val="20"/>
           <w:lang w:val="en-US" w:eastAsia="en-US"/>
         </w:rPr>
-        <w:t>maximum</w:t>
-      </w:r>
-      <w:proofErr w:type="spellEnd"/>
-      <w:r>
-        <w:rPr>
-          <w:rFonts w:ascii="Arial" w:hAnsi="Arial" w:cs="Arial"/>
+        <w:t xml:space="preserve"> A social calendar is a calendar of social events, is a tool that individuals and groups use to plan, organize, and keep track of various social or recreational activities, gatherings, and events.</w:t>
+      </w:r>
+    </w:p>
+    <w:p>
+      <w:pPr>
+        <w:pStyle w:val="NormalWeb"/>
+        <w:rPr>
+          <w:rFonts w:ascii="Arial" w:hAnsi="Arial" w:cs="Arial"/>
+          <w:bCs/>
           <w:sz w:val="20"/>
           <w:szCs w:val="20"/>
           <w:lang w:val="en-US" w:eastAsia="en-US"/>
         </w:rPr>
-        <w:t xml:space="preserve"> </w:t>
-      </w:r>
-      <w:proofErr w:type="spellStart"/>
-      <w:r>
-        <w:rPr>
-          <w:rFonts w:ascii="Arial" w:hAnsi="Arial" w:cs="Arial"/>
+      </w:pPr>
+      <w:r>
+        <w:rPr>
+          <w:rFonts w:ascii="Arial" w:hAnsi="Arial" w:cs="Arial"/>
+          <w:b/>
           <w:sz w:val="20"/>
           <w:szCs w:val="20"/>
           <w:lang w:val="en-US" w:eastAsia="en-US"/>
         </w:rPr>
-        <w:t>user</w:t>
-      </w:r>
-      <w:proofErr w:type="spellEnd"/>
-      <w:r>
-        <w:rPr>
-          <w:rFonts w:ascii="Arial" w:hAnsi="Arial" w:cs="Arial"/>
+        <w:t>s</w:t>
+      </w:r>
+      <w:r>
+        <w:rPr>
+          <w:rFonts w:ascii="Arial" w:hAnsi="Arial" w:cs="Arial"/>
+          <w:b/>
           <w:sz w:val="20"/>
           <w:szCs w:val="20"/>
           <w:lang w:val="en-US" w:eastAsia="en-US"/>
         </w:rPr>
-        <w:t xml:space="preserve"> </w:t>
-      </w:r>
-      <w:proofErr w:type="spellStart"/>
-      <w:r>
-        <w:rPr>
-          <w:rFonts w:ascii="Arial" w:hAnsi="Arial" w:cs="Arial"/>
+        <w:t>ocial integration</w:t>
+      </w:r>
+      <w:r>
+        <w:rPr>
+          <w:rFonts w:ascii="Arial" w:hAnsi="Arial" w:cs="Arial"/>
+          <w:bCs/>
           <w:sz w:val="20"/>
           <w:szCs w:val="20"/>
           <w:lang w:val="en-US" w:eastAsia="en-US"/>
         </w:rPr>
-        <w:t>satisfaction</w:t>
-      </w:r>
-      <w:proofErr w:type="spellEnd"/>
-      <w:r>
-        <w:rPr>
-          <w:rFonts w:ascii="Arial" w:hAnsi="Arial" w:cs="Arial"/>
+        <w:t>:</w:t>
+      </w:r>
+      <w:r>
+        <w:rPr>
+          <w:rFonts w:ascii="Arial" w:hAnsi="Arial" w:cs="Arial"/>
+          <w:bCs/>
           <w:sz w:val="20"/>
           <w:szCs w:val="20"/>
           <w:lang w:val="en-US" w:eastAsia="en-US"/>
         </w:rPr>
-        <w:t xml:space="preserve"> </w:t>
-      </w:r>
-      <w:proofErr w:type="spellStart"/>
-      <w:r>
-        <w:rPr>
-          <w:rFonts w:ascii="Arial" w:hAnsi="Arial" w:cs="Arial"/>
+        <w:t xml:space="preserve"> Social features that are mostly presented in social media applications. These features mostly include networking options. </w:t>
+      </w:r>
+    </w:p>
+    <w:p>
+      <w:pPr>
+        <w:pStyle w:val="NormalWeb"/>
+        <w:rPr>
+          <w:rFonts w:ascii="Arial" w:hAnsi="Arial" w:cs="Arial"/>
+          <w:bCs/>
           <w:sz w:val="20"/>
           <w:szCs w:val="20"/>
           <w:lang w:val="en-US" w:eastAsia="en-US"/>
         </w:rPr>
-        <w:t>goal</w:t>
-      </w:r>
-      <w:proofErr w:type="spellEnd"/>
-      <w:r>
-        <w:rPr>
-          <w:rFonts w:ascii="Arial" w:hAnsi="Arial" w:cs="Arial"/>
+      </w:pPr>
+      <w:r>
+        <w:rPr>
+          <w:rFonts w:ascii="Arial" w:hAnsi="Arial" w:cs="Arial"/>
+          <w:b/>
           <w:sz w:val="20"/>
           <w:szCs w:val="20"/>
           <w:lang w:val="en-US" w:eastAsia="en-US"/>
         </w:rPr>
-        <w:t>. </w:t>
+        <w:t>social sign-up:</w:t>
+      </w:r>
+      <w:r>
+        <w:rPr>
+          <w:rFonts w:ascii="Arial" w:hAnsi="Arial" w:cs="Arial"/>
+          <w:bCs/>
+          <w:sz w:val="20"/>
+          <w:szCs w:val="20"/>
+          <w:lang w:val="en-US" w:eastAsia="en-US"/>
+        </w:rPr>
+        <w:t xml:space="preserve"> Handling sign-up process via third-party providers which are generally social media platforms or social web services (Facebook, Google OAuth).</w:t>
+      </w:r>
+    </w:p>
+    <w:p>
+      <w:pPr>
+        <w:pStyle w:val="NormalWeb"/>
+        <w:rPr>
+          <w:rFonts w:ascii="Arial" w:hAnsi="Arial" w:cs="Arial"/>
+          <w:bCs/>
+          <w:sz w:val="20"/>
+          <w:szCs w:val="20"/>
+          <w:lang w:val="en-US" w:eastAsia="en-US"/>
+        </w:rPr>
+      </w:pPr>
+      <w:r>
+        <w:rPr>
+          <w:rFonts w:ascii="Arial" w:hAnsi="Arial" w:cs="Arial"/>
+          <w:b/>
+          <w:sz w:val="20"/>
+          <w:szCs w:val="20"/>
+          <w:lang w:val="en-US" w:eastAsia="en-US"/>
+        </w:rPr>
+        <w:t>students</w:t>
+      </w:r>
+      <w:r>
+        <w:rPr>
+          <w:rFonts w:ascii="Arial" w:hAnsi="Arial" w:cs="Arial"/>
+          <w:bCs/>
+          <w:sz w:val="20"/>
+          <w:szCs w:val="20"/>
+          <w:lang w:val="en-US" w:eastAsia="en-US"/>
+        </w:rPr>
+        <w:t>: People who are studying in university or higher degree (masters, PhD).</w:t>
+      </w:r>
+    </w:p>
+    <w:p>
+      <w:pPr>
+        <w:pStyle w:val="NormalWeb"/>
+        <w:rPr>
+          <w:rFonts w:ascii="Arial" w:hAnsi="Arial" w:cs="Arial"/>
+          <w:bCs/>
+          <w:sz w:val="20"/>
+          <w:szCs w:val="20"/>
+          <w:lang w:val="en-US" w:eastAsia="en-US"/>
+        </w:rPr>
+      </w:pPr>
+      <w:r>
+        <w:rPr>
+          <w:rFonts w:ascii="Arial" w:hAnsi="Arial" w:cs="Arial"/>
+          <w:b/>
+          <w:sz w:val="20"/>
+          <w:szCs w:val="20"/>
+          <w:lang w:val="en-US" w:eastAsia="en-US"/>
+        </w:rPr>
+        <w:t>subtask:</w:t>
+      </w:r>
+      <w:r>
+        <w:rPr>
+          <w:rFonts w:ascii="Arial" w:hAnsi="Arial" w:cs="Arial"/>
+          <w:bCs/>
+          <w:sz w:val="20"/>
+          <w:szCs w:val="20"/>
+          <w:lang w:val="en-US" w:eastAsia="en-US"/>
+        </w:rPr>
+        <w:t xml:space="preserve"> A task which is a successor or child of another task.</w:t>
+      </w:r>
+    </w:p>
+    <w:p>
+      <w:pPr>
+        <w:pStyle w:val="NormalWeb"/>
+        <w:rPr>
+          <w:rFonts w:ascii="Arial" w:hAnsi="Arial" w:cs="Arial"/>
+          <w:bCs/>
+          <w:sz w:val="20"/>
+          <w:szCs w:val="20"/>
+          <w:lang w:val="en-US" w:eastAsia="en-US"/>
+        </w:rPr>
+      </w:pPr>
+      <w:r>
+        <w:rPr>
+          <w:rFonts w:ascii="Arial" w:hAnsi="Arial" w:cs="Arial"/>
+          <w:b/>
+          <w:sz w:val="20"/>
+          <w:szCs w:val="20"/>
+          <w:lang w:val="en-US" w:eastAsia="en-US"/>
+        </w:rPr>
+        <w:t>syncing</w:t>
+      </w:r>
+      <w:r>
+        <w:rPr>
+          <w:rFonts w:ascii="Arial" w:hAnsi="Arial" w:cs="Arial"/>
+          <w:bCs/>
+          <w:sz w:val="20"/>
+          <w:szCs w:val="20"/>
+          <w:lang w:val="en-US" w:eastAsia="en-US"/>
+        </w:rPr>
+        <w:t>: Moving or happening at the same time and speed as someone or something else.</w:t>
       </w:r>
     </w:p>
     <w:p>
       <w:pPr>
         <w:spacing w:line="240" w:lineRule="auto"/>
-        <w:rPr>
-          <w:rFonts w:ascii="Arial" w:hAnsi="Arial" w:cs="Arial"/>
-          <w:b/>
-        </w:rPr>
       </w:pPr>
     </w:p>
     <w:p>
       <w:pPr>
         <w:spacing w:line="240" w:lineRule="auto"/>
-        <w:rPr>
-          <w:rFonts w:ascii="Arial" w:hAnsi="Arial" w:cs="Arial"/>
-          <w:b/>
-        </w:rPr>
-      </w:pPr>
-    </w:p>
-    <w:p>
-      <w:pPr>
-        <w:spacing w:line="240" w:lineRule="auto"/>
-        <w:rPr>
-          <w:rFonts w:ascii="Arial" w:hAnsi="Arial" w:cs="Arial"/>
-        </w:rPr>
-      </w:pPr>
-    </w:p>
-    <w:p>
-      <w:pPr>
-        <w:pStyle w:val="KonuBal"/>
-        <w:jc w:val="left"/>
-        <w:rPr>
-          <w:rFonts w:cs="Arial"/>
-        </w:rPr>
-      </w:pPr>
-      <w:r>
-        <w:rPr>
-          <w:rFonts w:cs="Arial"/>
-        </w:rPr>
-        <w:t>S</w:t>
-      </w:r>
-    </w:p>
-    <w:p>
-      <w:pPr>
-        <w:pStyle w:val="NormalWeb"/>
-        <w:rPr>
-          <w:rFonts w:ascii="Arial" w:hAnsi="Arial" w:cs="Arial"/>
-          <w:bCs/>
-          <w:sz w:val="20"/>
-          <w:szCs w:val="20"/>
-          <w:lang w:val="en-US" w:eastAsia="en-US"/>
-        </w:rPr>
-      </w:pPr>
-      <w:r>
-        <w:rPr>
-          <w:rFonts w:ascii="Arial" w:hAnsi="Arial" w:cs="Arial"/>
-          <w:b/>
-          <w:sz w:val="20"/>
-          <w:szCs w:val="20"/>
-          <w:lang w:val="en-US" w:eastAsia="en-US"/>
-        </w:rPr>
-        <w:t>s</w:t>
-      </w:r>
-      <w:r>
-        <w:rPr>
-          <w:rFonts w:ascii="Arial" w:hAnsi="Arial" w:cs="Arial"/>
-          <w:b/>
-          <w:sz w:val="20"/>
-          <w:szCs w:val="20"/>
-          <w:lang w:val="en-US" w:eastAsia="en-US"/>
-        </w:rPr>
-        <w:t>eamless:</w:t>
-      </w:r>
-      <w:r>
-        <w:rPr>
-          <w:rFonts w:ascii="Arial" w:hAnsi="Arial" w:cs="Arial"/>
-          <w:bCs/>
-          <w:sz w:val="20"/>
-          <w:szCs w:val="20"/>
-          <w:lang w:val="en-US" w:eastAsia="en-US"/>
-        </w:rPr>
-        <w:t xml:space="preserve"> </w:t>
-      </w:r>
-      <w:r>
-        <w:rPr>
-          <w:rFonts w:ascii="Arial" w:hAnsi="Arial" w:cs="Arial"/>
-          <w:bCs/>
-          <w:sz w:val="20"/>
-          <w:szCs w:val="20"/>
-          <w:lang w:val="en-US" w:eastAsia="en-US"/>
-        </w:rPr>
-        <w:t>R</w:t>
-      </w:r>
-      <w:r>
-        <w:rPr>
-          <w:rFonts w:ascii="Arial" w:hAnsi="Arial" w:cs="Arial"/>
-          <w:bCs/>
-          <w:sz w:val="20"/>
-          <w:szCs w:val="20"/>
-          <w:lang w:val="en-US" w:eastAsia="en-US"/>
-        </w:rPr>
-        <w:t xml:space="preserve">efers to something that is continuous, </w:t>
-      </w:r>
-      <w:proofErr w:type="spellStart"/>
-      <w:r>
-        <w:rPr>
-          <w:rFonts w:ascii="Arial" w:hAnsi="Arial" w:cs="Arial"/>
-          <w:bCs/>
-          <w:sz w:val="20"/>
-          <w:szCs w:val="20"/>
-          <w:lang w:val="en-US" w:eastAsia="en-US"/>
-        </w:rPr>
-        <w:t>unbroken</w:t>
-      </w:r>
-      <w:proofErr w:type="spellEnd"/>
-      <w:r>
-        <w:rPr>
-          <w:rFonts w:ascii="Arial" w:hAnsi="Arial" w:cs="Arial"/>
-          <w:bCs/>
-          <w:sz w:val="20"/>
-          <w:szCs w:val="20"/>
-          <w:lang w:val="en-US" w:eastAsia="en-US"/>
-        </w:rPr>
-        <w:t xml:space="preserve"> </w:t>
-      </w:r>
-      <w:proofErr w:type="spellStart"/>
-      <w:r>
-        <w:rPr>
-          <w:rFonts w:ascii="Arial" w:hAnsi="Arial" w:cs="Arial"/>
-          <w:bCs/>
-          <w:sz w:val="20"/>
-          <w:szCs w:val="20"/>
-          <w:lang w:val="en-US" w:eastAsia="en-US"/>
-        </w:rPr>
-        <w:t>or</w:t>
-      </w:r>
-      <w:proofErr w:type="spellEnd"/>
-      <w:r>
-        <w:rPr>
-          <w:rFonts w:ascii="Arial" w:hAnsi="Arial" w:cs="Arial"/>
-          <w:bCs/>
-          <w:sz w:val="20"/>
-          <w:szCs w:val="20"/>
-          <w:lang w:val="en-US" w:eastAsia="en-US"/>
-        </w:rPr>
-        <w:t xml:space="preserve"> </w:t>
-      </w:r>
-      <w:proofErr w:type="spellStart"/>
-      <w:r>
-        <w:rPr>
-          <w:rFonts w:ascii="Arial" w:hAnsi="Arial" w:cs="Arial"/>
-          <w:bCs/>
-          <w:sz w:val="20"/>
-          <w:szCs w:val="20"/>
-          <w:lang w:val="en-US" w:eastAsia="en-US"/>
-        </w:rPr>
-        <w:t>without</w:t>
-      </w:r>
-      <w:proofErr w:type="spellEnd"/>
-      <w:r>
-        <w:rPr>
-          <w:rFonts w:ascii="Arial" w:hAnsi="Arial" w:cs="Arial"/>
-          <w:bCs/>
-          <w:sz w:val="20"/>
-          <w:szCs w:val="20"/>
-          <w:lang w:val="en-US" w:eastAsia="en-US"/>
-        </w:rPr>
-        <w:t xml:space="preserve"> any </w:t>
-      </w:r>
-      <w:proofErr w:type="spellStart"/>
-      <w:r>
-        <w:rPr>
-          <w:rFonts w:ascii="Arial" w:hAnsi="Arial" w:cs="Arial"/>
-          <w:bCs/>
-          <w:sz w:val="20"/>
-          <w:szCs w:val="20"/>
-          <w:lang w:val="en-US" w:eastAsia="en-US"/>
-        </w:rPr>
-        <w:t>interruption</w:t>
-      </w:r>
-      <w:proofErr w:type="spellEnd"/>
-      <w:r>
-        <w:rPr>
-          <w:rFonts w:ascii="Arial" w:hAnsi="Arial" w:cs="Arial"/>
-          <w:bCs/>
-          <w:sz w:val="20"/>
-          <w:szCs w:val="20"/>
-          <w:lang w:val="en-US" w:eastAsia="en-US"/>
-        </w:rPr>
-        <w:t>.</w:t>
-      </w:r>
-    </w:p>
-    <w:p>
-      <w:pPr>
-        <w:pStyle w:val="NormalWeb"/>
-        <w:rPr>
-          <w:rFonts w:ascii="Arial" w:hAnsi="Arial" w:cs="Arial"/>
-          <w:bCs/>
-          <w:sz w:val="20"/>
-          <w:szCs w:val="20"/>
-          <w:lang w:val="en-US" w:eastAsia="en-US"/>
-        </w:rPr>
-      </w:pPr>
-      <w:proofErr w:type="spellStart"/>
-      <w:r>
-        <w:rPr>
-          <w:rFonts w:ascii="Arial" w:hAnsi="Arial" w:cs="Arial"/>
-          <w:b/>
-          <w:sz w:val="20"/>
-          <w:szCs w:val="20"/>
-          <w:lang w:val="en-US" w:eastAsia="en-US"/>
-        </w:rPr>
-        <w:t>Skedpal</w:t>
-      </w:r>
-      <w:proofErr w:type="spellEnd"/>
-      <w:r>
-        <w:rPr>
-          <w:rFonts w:ascii="Arial" w:hAnsi="Arial" w:cs="Arial"/>
-          <w:bCs/>
-          <w:sz w:val="20"/>
-          <w:szCs w:val="20"/>
-          <w:lang w:val="en-US" w:eastAsia="en-US"/>
-        </w:rPr>
-        <w:t xml:space="preserve">: A automated calendar </w:t>
-      </w:r>
-      <w:proofErr w:type="spellStart"/>
-      <w:r>
-        <w:rPr>
-          <w:rFonts w:ascii="Arial" w:hAnsi="Arial" w:cs="Arial"/>
-          <w:bCs/>
-          <w:sz w:val="20"/>
-          <w:szCs w:val="20"/>
-          <w:lang w:val="en-US" w:eastAsia="en-US"/>
-        </w:rPr>
-        <w:t>application</w:t>
-      </w:r>
-      <w:proofErr w:type="spellEnd"/>
-      <w:r>
-        <w:rPr>
-          <w:rFonts w:ascii="Arial" w:hAnsi="Arial" w:cs="Arial"/>
-          <w:bCs/>
-          <w:sz w:val="20"/>
-          <w:szCs w:val="20"/>
-          <w:lang w:val="en-US" w:eastAsia="en-US"/>
-        </w:rPr>
-        <w:t xml:space="preserve"> </w:t>
-      </w:r>
-      <w:proofErr w:type="spellStart"/>
-      <w:r>
-        <w:rPr>
-          <w:rFonts w:ascii="Arial" w:hAnsi="Arial" w:cs="Arial"/>
-          <w:bCs/>
-          <w:sz w:val="20"/>
-          <w:szCs w:val="20"/>
-          <w:lang w:val="en-US" w:eastAsia="en-US"/>
-        </w:rPr>
-        <w:t>that</w:t>
-      </w:r>
-      <w:proofErr w:type="spellEnd"/>
-      <w:r>
-        <w:rPr>
-          <w:rFonts w:ascii="Arial" w:hAnsi="Arial" w:cs="Arial"/>
-          <w:bCs/>
-          <w:sz w:val="20"/>
-          <w:szCs w:val="20"/>
-          <w:lang w:val="en-US" w:eastAsia="en-US"/>
-        </w:rPr>
-        <w:t xml:space="preserve"> exists in the market.</w:t>
-      </w:r>
-    </w:p>
-    <w:p>
-      <w:pPr>
-        <w:pStyle w:val="NormalWeb"/>
-        <w:rPr>
-          <w:rFonts w:ascii="Arial" w:hAnsi="Arial" w:cs="Arial"/>
-          <w:bCs/>
-          <w:sz w:val="20"/>
-          <w:szCs w:val="20"/>
-          <w:lang w:val="en-US" w:eastAsia="en-US"/>
-        </w:rPr>
-      </w:pPr>
-      <w:r>
-        <w:rPr>
-          <w:rFonts w:ascii="Arial" w:hAnsi="Arial" w:cs="Arial"/>
-          <w:b/>
-          <w:sz w:val="20"/>
-          <w:szCs w:val="20"/>
-          <w:lang w:val="en-US" w:eastAsia="en-US"/>
-        </w:rPr>
-        <w:lastRenderedPageBreak/>
-        <w:t>s</w:t>
-      </w:r>
-      <w:r>
-        <w:rPr>
-          <w:rFonts w:ascii="Arial" w:hAnsi="Arial" w:cs="Arial"/>
-          <w:b/>
-          <w:sz w:val="20"/>
-          <w:szCs w:val="20"/>
-          <w:lang w:val="en-US" w:eastAsia="en-US"/>
-        </w:rPr>
-        <w:t>ocial calendar</w:t>
-      </w:r>
-      <w:r>
-        <w:rPr>
-          <w:rFonts w:ascii="Arial" w:hAnsi="Arial" w:cs="Arial"/>
-          <w:bCs/>
-          <w:sz w:val="20"/>
-          <w:szCs w:val="20"/>
-          <w:lang w:val="en-US" w:eastAsia="en-US"/>
-        </w:rPr>
-        <w:t>:</w:t>
-      </w:r>
-      <w:r>
-        <w:rPr>
-          <w:rFonts w:ascii="Arial" w:hAnsi="Arial" w:cs="Arial"/>
-          <w:bCs/>
-          <w:sz w:val="20"/>
-          <w:szCs w:val="20"/>
-          <w:lang w:val="en-US" w:eastAsia="en-US"/>
-        </w:rPr>
-        <w:t xml:space="preserve"> A social calendar is a calendar of social events, is a tool that individuals and groups use to plan, organize, and keep track of various social or recreational activities, gatherings, and events.</w:t>
-      </w:r>
-    </w:p>
-    <w:p>
-      <w:pPr>
-        <w:pStyle w:val="NormalWeb"/>
-        <w:rPr>
-          <w:rFonts w:ascii="Arial" w:hAnsi="Arial" w:cs="Arial"/>
-          <w:bCs/>
-          <w:sz w:val="20"/>
-          <w:szCs w:val="20"/>
-          <w:lang w:val="en-US" w:eastAsia="en-US"/>
-        </w:rPr>
-      </w:pPr>
-      <w:r>
-        <w:rPr>
-          <w:rFonts w:ascii="Arial" w:hAnsi="Arial" w:cs="Arial"/>
-          <w:b/>
-          <w:sz w:val="20"/>
-          <w:szCs w:val="20"/>
-          <w:lang w:val="en-US" w:eastAsia="en-US"/>
-        </w:rPr>
-        <w:t>s</w:t>
-      </w:r>
-      <w:proofErr w:type="spellStart"/>
-      <w:r>
-        <w:rPr>
-          <w:rFonts w:ascii="Arial" w:hAnsi="Arial" w:cs="Arial"/>
-          <w:b/>
-          <w:sz w:val="20"/>
-          <w:szCs w:val="20"/>
-          <w:lang w:val="en-US" w:eastAsia="en-US"/>
-        </w:rPr>
-        <w:t>ocial</w:t>
-      </w:r>
-      <w:proofErr w:type="spellEnd"/>
-      <w:r>
-        <w:rPr>
-          <w:rFonts w:ascii="Arial" w:hAnsi="Arial" w:cs="Arial"/>
-          <w:b/>
-          <w:sz w:val="20"/>
-          <w:szCs w:val="20"/>
-          <w:lang w:val="en-US" w:eastAsia="en-US"/>
-        </w:rPr>
-        <w:t xml:space="preserve"> integration</w:t>
-      </w:r>
-      <w:r>
-        <w:rPr>
-          <w:rFonts w:ascii="Arial" w:hAnsi="Arial" w:cs="Arial"/>
-          <w:bCs/>
-          <w:sz w:val="20"/>
-          <w:szCs w:val="20"/>
-          <w:lang w:val="en-US" w:eastAsia="en-US"/>
-        </w:rPr>
-        <w:t>:</w:t>
-      </w:r>
-      <w:r>
-        <w:rPr>
-          <w:rFonts w:ascii="Arial" w:hAnsi="Arial" w:cs="Arial"/>
-          <w:bCs/>
-          <w:sz w:val="20"/>
-          <w:szCs w:val="20"/>
-          <w:lang w:val="en-US" w:eastAsia="en-US"/>
-        </w:rPr>
-        <w:t xml:space="preserve"> </w:t>
-      </w:r>
-      <w:r>
-        <w:rPr>
-          <w:rFonts w:ascii="Arial" w:hAnsi="Arial" w:cs="Arial"/>
-          <w:bCs/>
-          <w:sz w:val="20"/>
-          <w:szCs w:val="20"/>
-          <w:lang w:val="en-US" w:eastAsia="en-US"/>
-        </w:rPr>
-        <w:t xml:space="preserve">Social features that are mostly presented in social media applications. These features mostly </w:t>
-      </w:r>
-      <w:proofErr w:type="spellStart"/>
-      <w:r>
-        <w:rPr>
-          <w:rFonts w:ascii="Arial" w:hAnsi="Arial" w:cs="Arial"/>
-          <w:bCs/>
-          <w:sz w:val="20"/>
-          <w:szCs w:val="20"/>
-          <w:lang w:val="en-US" w:eastAsia="en-US"/>
-        </w:rPr>
-        <w:t>include</w:t>
-      </w:r>
-      <w:proofErr w:type="spellEnd"/>
-      <w:r>
-        <w:rPr>
-          <w:rFonts w:ascii="Arial" w:hAnsi="Arial" w:cs="Arial"/>
-          <w:bCs/>
-          <w:sz w:val="20"/>
-          <w:szCs w:val="20"/>
-          <w:lang w:val="en-US" w:eastAsia="en-US"/>
-        </w:rPr>
-        <w:t xml:space="preserve"> networking options. </w:t>
-      </w:r>
-    </w:p>
-    <w:p>
-      <w:pPr>
-        <w:pStyle w:val="NormalWeb"/>
-        <w:rPr>
-          <w:rFonts w:ascii="Arial" w:hAnsi="Arial" w:cs="Arial"/>
-          <w:bCs/>
-          <w:sz w:val="20"/>
-          <w:szCs w:val="20"/>
-          <w:lang w:val="en-US" w:eastAsia="en-US"/>
-        </w:rPr>
-      </w:pPr>
-      <w:r>
-        <w:rPr>
-          <w:rFonts w:ascii="Arial" w:hAnsi="Arial" w:cs="Arial"/>
-          <w:b/>
-          <w:sz w:val="20"/>
-          <w:szCs w:val="20"/>
-          <w:lang w:val="en-US" w:eastAsia="en-US"/>
-        </w:rPr>
-        <w:t>s</w:t>
-      </w:r>
-      <w:r>
-        <w:rPr>
-          <w:rFonts w:ascii="Arial" w:hAnsi="Arial" w:cs="Arial"/>
-          <w:b/>
-          <w:sz w:val="20"/>
-          <w:szCs w:val="20"/>
-          <w:lang w:val="en-US" w:eastAsia="en-US"/>
-        </w:rPr>
-        <w:t>tudents</w:t>
-      </w:r>
-      <w:r>
-        <w:rPr>
-          <w:rFonts w:ascii="Arial" w:hAnsi="Arial" w:cs="Arial"/>
-          <w:bCs/>
-          <w:sz w:val="20"/>
-          <w:szCs w:val="20"/>
-          <w:lang w:val="en-US" w:eastAsia="en-US"/>
-        </w:rPr>
-        <w:t xml:space="preserve">: People who are studying in university or </w:t>
-      </w:r>
-      <w:proofErr w:type="spellStart"/>
-      <w:r>
-        <w:rPr>
-          <w:rFonts w:ascii="Arial" w:hAnsi="Arial" w:cs="Arial"/>
-          <w:bCs/>
-          <w:sz w:val="20"/>
-          <w:szCs w:val="20"/>
-          <w:lang w:val="en-US" w:eastAsia="en-US"/>
-        </w:rPr>
-        <w:t>higher</w:t>
-      </w:r>
-      <w:proofErr w:type="spellEnd"/>
-      <w:r>
-        <w:rPr>
-          <w:rFonts w:ascii="Arial" w:hAnsi="Arial" w:cs="Arial"/>
-          <w:bCs/>
-          <w:sz w:val="20"/>
-          <w:szCs w:val="20"/>
-          <w:lang w:val="en-US" w:eastAsia="en-US"/>
-        </w:rPr>
-        <w:t xml:space="preserve"> </w:t>
-      </w:r>
-      <w:proofErr w:type="spellStart"/>
-      <w:r>
-        <w:rPr>
-          <w:rFonts w:ascii="Arial" w:hAnsi="Arial" w:cs="Arial"/>
-          <w:bCs/>
-          <w:sz w:val="20"/>
-          <w:szCs w:val="20"/>
-          <w:lang w:val="en-US" w:eastAsia="en-US"/>
-        </w:rPr>
-        <w:t>degree</w:t>
-      </w:r>
-      <w:proofErr w:type="spellEnd"/>
-      <w:r>
-        <w:rPr>
-          <w:rFonts w:ascii="Arial" w:hAnsi="Arial" w:cs="Arial"/>
-          <w:bCs/>
-          <w:sz w:val="20"/>
-          <w:szCs w:val="20"/>
-          <w:lang w:val="en-US" w:eastAsia="en-US"/>
-        </w:rPr>
-        <w:t xml:space="preserve"> (masters, PhD).</w:t>
-      </w:r>
-    </w:p>
-    <w:p>
-      <w:pPr>
-        <w:pStyle w:val="NormalWeb"/>
-        <w:rPr>
-          <w:rFonts w:ascii="Arial" w:hAnsi="Arial" w:cs="Arial"/>
-          <w:bCs/>
-          <w:sz w:val="20"/>
-          <w:szCs w:val="20"/>
-          <w:lang w:val="en-US" w:eastAsia="en-US"/>
-        </w:rPr>
-      </w:pPr>
-      <w:r>
-        <w:rPr>
-          <w:rFonts w:ascii="Arial" w:hAnsi="Arial" w:cs="Arial"/>
-          <w:b/>
-          <w:sz w:val="20"/>
-          <w:szCs w:val="20"/>
-          <w:lang w:val="en-US" w:eastAsia="en-US"/>
-        </w:rPr>
-        <w:t>s</w:t>
-      </w:r>
-      <w:r>
-        <w:rPr>
-          <w:rFonts w:ascii="Arial" w:hAnsi="Arial" w:cs="Arial"/>
-          <w:b/>
-          <w:sz w:val="20"/>
-          <w:szCs w:val="20"/>
-          <w:lang w:val="en-US" w:eastAsia="en-US"/>
-        </w:rPr>
-        <w:t>yncing</w:t>
-      </w:r>
-      <w:r>
-        <w:rPr>
-          <w:rFonts w:ascii="Arial" w:hAnsi="Arial" w:cs="Arial"/>
-          <w:bCs/>
-          <w:sz w:val="20"/>
-          <w:szCs w:val="20"/>
-          <w:lang w:val="en-US" w:eastAsia="en-US"/>
-        </w:rPr>
-        <w:t xml:space="preserve">: </w:t>
-      </w:r>
-      <w:r>
-        <w:rPr>
-          <w:rFonts w:ascii="Arial" w:hAnsi="Arial" w:cs="Arial"/>
-          <w:bCs/>
-          <w:sz w:val="20"/>
-          <w:szCs w:val="20"/>
-          <w:lang w:val="en-US" w:eastAsia="en-US"/>
-        </w:rPr>
-        <w:t>M</w:t>
-      </w:r>
-      <w:r>
-        <w:rPr>
-          <w:rFonts w:ascii="Arial" w:hAnsi="Arial" w:cs="Arial"/>
-          <w:bCs/>
-          <w:sz w:val="20"/>
-          <w:szCs w:val="20"/>
-          <w:lang w:val="en-US" w:eastAsia="en-US"/>
-        </w:rPr>
-        <w:t xml:space="preserve">oving or happening at </w:t>
-      </w:r>
-      <w:proofErr w:type="spellStart"/>
-      <w:r>
-        <w:rPr>
-          <w:rFonts w:ascii="Arial" w:hAnsi="Arial" w:cs="Arial"/>
-          <w:bCs/>
-          <w:sz w:val="20"/>
-          <w:szCs w:val="20"/>
-          <w:lang w:val="en-US" w:eastAsia="en-US"/>
-        </w:rPr>
-        <w:t>the</w:t>
-      </w:r>
-      <w:proofErr w:type="spellEnd"/>
-      <w:r>
-        <w:rPr>
-          <w:rFonts w:ascii="Arial" w:hAnsi="Arial" w:cs="Arial"/>
-          <w:bCs/>
-          <w:sz w:val="20"/>
-          <w:szCs w:val="20"/>
-          <w:lang w:val="en-US" w:eastAsia="en-US"/>
-        </w:rPr>
-        <w:t xml:space="preserve"> </w:t>
-      </w:r>
-      <w:proofErr w:type="spellStart"/>
-      <w:r>
-        <w:rPr>
-          <w:rFonts w:ascii="Arial" w:hAnsi="Arial" w:cs="Arial"/>
-          <w:bCs/>
-          <w:sz w:val="20"/>
-          <w:szCs w:val="20"/>
-          <w:lang w:val="en-US" w:eastAsia="en-US"/>
-        </w:rPr>
-        <w:t>same</w:t>
-      </w:r>
-      <w:proofErr w:type="spellEnd"/>
-      <w:r>
-        <w:rPr>
-          <w:rFonts w:ascii="Arial" w:hAnsi="Arial" w:cs="Arial"/>
-          <w:bCs/>
-          <w:sz w:val="20"/>
-          <w:szCs w:val="20"/>
-          <w:lang w:val="en-US" w:eastAsia="en-US"/>
-        </w:rPr>
-        <w:t xml:space="preserve"> time </w:t>
-      </w:r>
-      <w:proofErr w:type="spellStart"/>
-      <w:r>
-        <w:rPr>
-          <w:rFonts w:ascii="Arial" w:hAnsi="Arial" w:cs="Arial"/>
-          <w:bCs/>
-          <w:sz w:val="20"/>
-          <w:szCs w:val="20"/>
-          <w:lang w:val="en-US" w:eastAsia="en-US"/>
-        </w:rPr>
-        <w:t>and</w:t>
-      </w:r>
-      <w:proofErr w:type="spellEnd"/>
-      <w:r>
-        <w:rPr>
-          <w:rFonts w:ascii="Arial" w:hAnsi="Arial" w:cs="Arial"/>
-          <w:bCs/>
-          <w:sz w:val="20"/>
-          <w:szCs w:val="20"/>
-          <w:lang w:val="en-US" w:eastAsia="en-US"/>
-        </w:rPr>
-        <w:t xml:space="preserve"> </w:t>
-      </w:r>
-      <w:proofErr w:type="spellStart"/>
-      <w:r>
-        <w:rPr>
-          <w:rFonts w:ascii="Arial" w:hAnsi="Arial" w:cs="Arial"/>
-          <w:bCs/>
-          <w:sz w:val="20"/>
-          <w:szCs w:val="20"/>
-          <w:lang w:val="en-US" w:eastAsia="en-US"/>
-        </w:rPr>
-        <w:t>speed</w:t>
-      </w:r>
-      <w:proofErr w:type="spellEnd"/>
-      <w:r>
-        <w:rPr>
-          <w:rFonts w:ascii="Arial" w:hAnsi="Arial" w:cs="Arial"/>
-          <w:bCs/>
-          <w:sz w:val="20"/>
-          <w:szCs w:val="20"/>
-          <w:lang w:val="en-US" w:eastAsia="en-US"/>
-        </w:rPr>
-        <w:t xml:space="preserve"> as someone or something else</w:t>
-      </w:r>
-      <w:r>
-        <w:rPr>
-          <w:rFonts w:ascii="Arial" w:hAnsi="Arial" w:cs="Arial"/>
-          <w:bCs/>
-          <w:sz w:val="20"/>
-          <w:szCs w:val="20"/>
-          <w:lang w:val="en-US" w:eastAsia="en-US"/>
-        </w:rPr>
-        <w:t>.</w:t>
-      </w:r>
-    </w:p>
-    <w:p>
-      <w:pPr>
-        <w:spacing w:line="240" w:lineRule="auto"/>
-      </w:pPr>
-    </w:p>
-    <w:p>
-      <w:pPr>
-        <w:spacing w:line="240" w:lineRule="auto"/>
-      </w:pPr>
-    </w:p>
-    <w:p>
-      <w:pPr>
-        <w:pStyle w:val="KonuBal"/>
+      </w:pPr>
+    </w:p>
+    <w:p>
+      <w:pPr>
+        <w:pStyle w:val="Title"/>
         <w:jc w:val="left"/>
         <w:rPr>
           <w:rFonts w:cs="Arial"/>
@@ -3848,7 +2839,7 @@
     </w:p>
     <w:p>
       <w:pPr>
-        <w:pStyle w:val="KonuBal"/>
+        <w:pStyle w:val="Title"/>
         <w:jc w:val="left"/>
         <w:rPr>
           <w:rFonts w:cs="Arial"/>
@@ -3869,21 +2860,18 @@
           <w:rFonts w:ascii="Arial" w:hAnsi="Arial" w:cs="Arial"/>
         </w:rPr>
       </w:pPr>
-      <w:r>
-        <w:rPr>
-          <w:rFonts w:ascii="Arial" w:hAnsi="Arial" w:cs="Arial"/>
-          <w:b/>
-        </w:rPr>
-        <w:t>t</w:t>
-      </w:r>
-      <w:r>
-        <w:rPr>
-          <w:b/>
-        </w:rPr>
-        <w:t>hird party institution</w:t>
-      </w:r>
-      <w:r>
-        <w:rPr>
+      <w:proofErr w:type="gramStart"/>
+      <w:r>
+        <w:rPr>
+          <w:rFonts w:ascii="Arial" w:hAnsi="Arial" w:cs="Arial"/>
+          <w:b/>
+        </w:rPr>
+        <w:t>third party institution</w:t>
+      </w:r>
+      <w:proofErr w:type="gramEnd"/>
+      <w:r>
+        <w:rPr>
+          <w:rFonts w:ascii="Arial" w:hAnsi="Arial" w:cs="Arial"/>
           <w:b/>
         </w:rPr>
         <w:t xml:space="preserve">: </w:t>
@@ -3897,6 +2885,102 @@
       <w:r>
         <w:rPr>
           <w:rFonts w:ascii="Arial" w:hAnsi="Arial" w:cs="Arial"/>
+        </w:rPr>
+        <w:t>.</w:t>
+      </w:r>
+    </w:p>
+    <w:p>
+      <w:pPr>
+        <w:pStyle w:val="InfoBlue"/>
+        <w:spacing w:line="240" w:lineRule="auto"/>
+        <w:rPr>
+          <w:rFonts w:ascii="Arial" w:hAnsi="Arial" w:cs="Arial"/>
+        </w:rPr>
+      </w:pPr>
+      <w:proofErr w:type="spellStart"/>
+      <w:r>
+        <w:rPr>
+          <w:rFonts w:ascii="Arial" w:hAnsi="Arial" w:cs="Arial"/>
+          <w:b/>
+        </w:rPr>
+        <w:t>TimeTree</w:t>
+      </w:r>
+      <w:proofErr w:type="spellEnd"/>
+      <w:r>
+        <w:rPr>
+          <w:rFonts w:ascii="Arial" w:hAnsi="Arial" w:cs="Arial"/>
+          <w:b/>
+        </w:rPr>
+        <w:t>:</w:t>
+      </w:r>
+      <w:r>
+        <w:rPr>
+          <w:rFonts w:ascii="Arial" w:hAnsi="Arial" w:cs="Arial"/>
+          <w:color w:val="000000"/>
+        </w:rPr>
+        <w:t xml:space="preserve"> </w:t>
+      </w:r>
+      <w:r>
+        <w:rPr>
+          <w:rFonts w:ascii="Arial" w:hAnsi="Arial" w:cs="Arial"/>
+        </w:rPr>
+        <w:t>A social calendar application that exists in the market. </w:t>
+      </w:r>
+    </w:p>
+    <w:p>
+      <w:pPr>
+        <w:pStyle w:val="InfoBlue"/>
+        <w:spacing w:line="240" w:lineRule="auto"/>
+        <w:rPr>
+          <w:rFonts w:ascii="Arial" w:hAnsi="Arial" w:cs="Arial"/>
+          <w:color w:val="000000"/>
+        </w:rPr>
+      </w:pPr>
+      <w:r>
+        <w:rPr>
+          <w:rFonts w:ascii="Arial" w:hAnsi="Arial" w:cs="Arial"/>
+          <w:b/>
+          <w:bCs/>
+          <w:color w:val="000000"/>
+        </w:rPr>
+        <w:t>Trello</w:t>
+      </w:r>
+      <w:r>
+        <w:rPr>
+          <w:rFonts w:ascii="Arial" w:hAnsi="Arial" w:cs="Arial"/>
+          <w:color w:val="000000"/>
+        </w:rPr>
+        <w:t xml:space="preserve">: A collaborative project </w:t>
+      </w:r>
+      <w:proofErr w:type="spellStart"/>
+      <w:r>
+        <w:rPr>
+          <w:rFonts w:ascii="Arial" w:hAnsi="Arial" w:cs="Arial"/>
+          <w:color w:val="000000"/>
+        </w:rPr>
+        <w:t>management</w:t>
+      </w:r>
+      <w:proofErr w:type="spellEnd"/>
+      <w:r>
+        <w:rPr>
+          <w:rFonts w:ascii="Arial" w:hAnsi="Arial" w:cs="Arial"/>
+          <w:color w:val="000000"/>
+        </w:rPr>
+        <w:t xml:space="preserve"> </w:t>
+      </w:r>
+      <w:proofErr w:type="spellStart"/>
+      <w:r>
+        <w:rPr>
+          <w:rFonts w:ascii="Arial" w:hAnsi="Arial" w:cs="Arial"/>
+          <w:color w:val="000000"/>
+        </w:rPr>
+        <w:t>tool</w:t>
+      </w:r>
+      <w:proofErr w:type="spellEnd"/>
+      <w:r>
+        <w:rPr>
+          <w:rFonts w:ascii="Arial" w:hAnsi="Arial" w:cs="Arial"/>
+          <w:color w:val="000000"/>
         </w:rPr>
         <w:t>.</w:t>
       </w:r>
@@ -3907,68 +2991,111 @@
         <w:spacing w:before="0" w:beforeAutospacing="0" w:after="0" w:afterAutospacing="0"/>
         <w:rPr>
           <w:rFonts w:ascii="Arial" w:hAnsi="Arial" w:cs="Arial"/>
-          <w:sz w:val="20"/>
-          <w:szCs w:val="20"/>
-          <w:lang w:val="en-US" w:eastAsia="en-US"/>
+          <w:color w:val="000000"/>
+          <w:sz w:val="20"/>
+          <w:szCs w:val="20"/>
         </w:rPr>
       </w:pPr>
       <w:proofErr w:type="spellStart"/>
-      <w:r>
-        <w:rPr>
-          <w:rFonts w:ascii="Arial" w:hAnsi="Arial" w:cs="Arial"/>
-          <w:b/>
-          <w:sz w:val="20"/>
-          <w:szCs w:val="20"/>
-          <w:lang w:val="en-US" w:eastAsia="en-US"/>
-        </w:rPr>
-        <w:t>TimeTree</w:t>
+      <w:proofErr w:type="gramStart"/>
+      <w:r>
+        <w:rPr>
+          <w:rFonts w:ascii="Arial" w:hAnsi="Arial" w:cs="Arial"/>
+          <w:b/>
+          <w:bCs/>
+          <w:color w:val="000000"/>
+          <w:sz w:val="20"/>
+          <w:szCs w:val="20"/>
+        </w:rPr>
+        <w:t>typical</w:t>
       </w:r>
       <w:proofErr w:type="spellEnd"/>
-      <w:r>
-        <w:rPr>
-          <w:rFonts w:ascii="Arial" w:hAnsi="Arial" w:cs="Arial"/>
-          <w:b/>
-          <w:sz w:val="20"/>
-          <w:szCs w:val="20"/>
-          <w:lang w:val="en-US" w:eastAsia="en-US"/>
+      <w:proofErr w:type="gramEnd"/>
+      <w:r>
+        <w:rPr>
+          <w:rFonts w:ascii="Arial" w:hAnsi="Arial" w:cs="Arial"/>
+          <w:b/>
+          <w:bCs/>
+          <w:color w:val="000000"/>
+          <w:sz w:val="20"/>
+          <w:szCs w:val="20"/>
+        </w:rPr>
+        <w:t xml:space="preserve"> </w:t>
+      </w:r>
+      <w:proofErr w:type="spellStart"/>
+      <w:r>
+        <w:rPr>
+          <w:rFonts w:ascii="Arial" w:hAnsi="Arial" w:cs="Arial"/>
+          <w:b/>
+          <w:bCs/>
+          <w:color w:val="000000"/>
+          <w:sz w:val="20"/>
+          <w:szCs w:val="20"/>
+        </w:rPr>
+        <w:t>user</w:t>
+      </w:r>
+      <w:proofErr w:type="spellEnd"/>
+      <w:r>
+        <w:rPr>
+          <w:rFonts w:ascii="Arial" w:hAnsi="Arial" w:cs="Arial"/>
+          <w:b/>
+          <w:bCs/>
+          <w:color w:val="000000"/>
+          <w:sz w:val="20"/>
+          <w:szCs w:val="20"/>
+        </w:rPr>
+        <w:t xml:space="preserve"> </w:t>
+      </w:r>
+      <w:proofErr w:type="spellStart"/>
+      <w:r>
+        <w:rPr>
+          <w:rFonts w:ascii="Arial" w:hAnsi="Arial" w:cs="Arial"/>
+          <w:b/>
+          <w:bCs/>
+          <w:color w:val="000000"/>
+          <w:sz w:val="20"/>
+          <w:szCs w:val="20"/>
+        </w:rPr>
+        <w:t>load</w:t>
+      </w:r>
+      <w:proofErr w:type="spellEnd"/>
+      <w:r>
+        <w:rPr>
+          <w:rFonts w:ascii="Arial" w:hAnsi="Arial" w:cs="Arial"/>
+          <w:b/>
+          <w:bCs/>
+          <w:color w:val="000000"/>
+          <w:sz w:val="20"/>
+          <w:szCs w:val="20"/>
         </w:rPr>
         <w:t>:</w:t>
       </w:r>
       <w:r>
         <w:rPr>
-          <w:rFonts w:ascii="Segoe UI" w:hAnsi="Segoe UI" w:cs="Segoe UI"/>
+          <w:rFonts w:ascii="Arial" w:hAnsi="Arial" w:cs="Arial"/>
           <w:color w:val="000000"/>
-          <w:sz w:val="21"/>
-          <w:szCs w:val="21"/>
+          <w:sz w:val="20"/>
+          <w:szCs w:val="20"/>
         </w:rPr>
         <w:t xml:space="preserve"> </w:t>
       </w:r>
-      <w:r>
-        <w:rPr>
-          <w:rFonts w:ascii="Arial" w:hAnsi="Arial" w:cs="Arial"/>
-          <w:sz w:val="20"/>
-          <w:szCs w:val="20"/>
-          <w:lang w:val="en-US" w:eastAsia="en-US"/>
-        </w:rPr>
-        <w:t xml:space="preserve">A social calendar </w:t>
-      </w:r>
       <w:proofErr w:type="spellStart"/>
       <w:r>
         <w:rPr>
           <w:rFonts w:ascii="Arial" w:hAnsi="Arial" w:cs="Arial"/>
-          <w:sz w:val="20"/>
-          <w:szCs w:val="20"/>
-          <w:lang w:val="en-US" w:eastAsia="en-US"/>
-        </w:rPr>
-        <w:t>application</w:t>
+          <w:color w:val="000000"/>
+          <w:sz w:val="20"/>
+          <w:szCs w:val="20"/>
+        </w:rPr>
+        <w:t>Expected</w:t>
       </w:r>
       <w:proofErr w:type="spellEnd"/>
       <w:r>
         <w:rPr>
           <w:rFonts w:ascii="Arial" w:hAnsi="Arial" w:cs="Arial"/>
-          <w:sz w:val="20"/>
-          <w:szCs w:val="20"/>
-          <w:lang w:val="en-US" w:eastAsia="en-US"/>
+          <w:color w:val="000000"/>
+          <w:sz w:val="20"/>
+          <w:szCs w:val="20"/>
         </w:rPr>
         <w:t xml:space="preserve"> </w:t>
       </w:r>
@@ -3976,38 +3103,146 @@
       <w:r>
         <w:rPr>
           <w:rFonts w:ascii="Arial" w:hAnsi="Arial" w:cs="Arial"/>
-          <w:sz w:val="20"/>
-          <w:szCs w:val="20"/>
-          <w:lang w:val="en-US" w:eastAsia="en-US"/>
-        </w:rPr>
-        <w:t>that</w:t>
+          <w:color w:val="000000"/>
+          <w:sz w:val="20"/>
+          <w:szCs w:val="20"/>
+        </w:rPr>
+        <w:t>user</w:t>
       </w:r>
       <w:proofErr w:type="spellEnd"/>
       <w:r>
         <w:rPr>
           <w:rFonts w:ascii="Arial" w:hAnsi="Arial" w:cs="Arial"/>
-          <w:sz w:val="20"/>
-          <w:szCs w:val="20"/>
-          <w:lang w:val="en-US" w:eastAsia="en-US"/>
-        </w:rPr>
-        <w:t xml:space="preserve"> exists in the market. </w:t>
-      </w:r>
-    </w:p>
-    <w:p>
-      <w:pPr>
-        <w:pStyle w:val="NormalWeb"/>
-        <w:spacing w:before="0" w:beforeAutospacing="0" w:after="0" w:afterAutospacing="0"/>
-        <w:rPr>
-          <w:rFonts w:ascii="Segoe UI" w:hAnsi="Segoe UI" w:cs="Segoe UI"/>
           <w:color w:val="000000"/>
-          <w:sz w:val="21"/>
-          <w:szCs w:val="21"/>
-        </w:rPr>
-      </w:pPr>
-    </w:p>
-    <w:p>
-      <w:pPr>
-        <w:pStyle w:val="GvdeMetni"/>
+          <w:sz w:val="20"/>
+          <w:szCs w:val="20"/>
+        </w:rPr>
+        <w:t xml:space="preserve"> </w:t>
+      </w:r>
+      <w:proofErr w:type="spellStart"/>
+      <w:r>
+        <w:rPr>
+          <w:rFonts w:ascii="Arial" w:hAnsi="Arial" w:cs="Arial"/>
+          <w:color w:val="000000"/>
+          <w:sz w:val="20"/>
+          <w:szCs w:val="20"/>
+        </w:rPr>
+        <w:t>traffic</w:t>
+      </w:r>
+      <w:proofErr w:type="spellEnd"/>
+      <w:r>
+        <w:rPr>
+          <w:rFonts w:ascii="Arial" w:hAnsi="Arial" w:cs="Arial"/>
+          <w:color w:val="000000"/>
+          <w:sz w:val="20"/>
+          <w:szCs w:val="20"/>
+        </w:rPr>
+        <w:t xml:space="preserve"> </w:t>
+      </w:r>
+      <w:proofErr w:type="spellStart"/>
+      <w:r>
+        <w:rPr>
+          <w:rFonts w:ascii="Arial" w:hAnsi="Arial" w:cs="Arial"/>
+          <w:color w:val="000000"/>
+          <w:sz w:val="20"/>
+          <w:szCs w:val="20"/>
+        </w:rPr>
+        <w:t>based</w:t>
+      </w:r>
+      <w:proofErr w:type="spellEnd"/>
+      <w:r>
+        <w:rPr>
+          <w:rFonts w:ascii="Arial" w:hAnsi="Arial" w:cs="Arial"/>
+          <w:color w:val="000000"/>
+          <w:sz w:val="20"/>
+          <w:szCs w:val="20"/>
+        </w:rPr>
+        <w:t xml:space="preserve"> on </w:t>
+      </w:r>
+      <w:proofErr w:type="spellStart"/>
+      <w:r>
+        <w:rPr>
+          <w:rFonts w:ascii="Arial" w:hAnsi="Arial" w:cs="Arial"/>
+          <w:color w:val="000000"/>
+          <w:sz w:val="20"/>
+          <w:szCs w:val="20"/>
+        </w:rPr>
+        <w:t>past</w:t>
+      </w:r>
+      <w:proofErr w:type="spellEnd"/>
+      <w:r>
+        <w:rPr>
+          <w:rFonts w:ascii="Arial" w:hAnsi="Arial" w:cs="Arial"/>
+          <w:color w:val="000000"/>
+          <w:sz w:val="20"/>
+          <w:szCs w:val="20"/>
+        </w:rPr>
+        <w:t xml:space="preserve"> </w:t>
+      </w:r>
+      <w:proofErr w:type="spellStart"/>
+      <w:r>
+        <w:rPr>
+          <w:rFonts w:ascii="Arial" w:hAnsi="Arial" w:cs="Arial"/>
+          <w:color w:val="000000"/>
+          <w:sz w:val="20"/>
+          <w:szCs w:val="20"/>
+        </w:rPr>
+        <w:t>traffic</w:t>
+      </w:r>
+      <w:proofErr w:type="spellEnd"/>
+      <w:r>
+        <w:rPr>
+          <w:rFonts w:ascii="Arial" w:hAnsi="Arial" w:cs="Arial"/>
+          <w:color w:val="000000"/>
+          <w:sz w:val="20"/>
+          <w:szCs w:val="20"/>
+        </w:rPr>
+        <w:t xml:space="preserve"> </w:t>
+      </w:r>
+      <w:proofErr w:type="spellStart"/>
+      <w:r>
+        <w:rPr>
+          <w:rFonts w:ascii="Arial" w:hAnsi="Arial" w:cs="Arial"/>
+          <w:color w:val="000000"/>
+          <w:sz w:val="20"/>
+          <w:szCs w:val="20"/>
+        </w:rPr>
+        <w:t>and</w:t>
+      </w:r>
+      <w:proofErr w:type="spellEnd"/>
+      <w:r>
+        <w:rPr>
+          <w:rFonts w:ascii="Arial" w:hAnsi="Arial" w:cs="Arial"/>
+          <w:color w:val="000000"/>
+          <w:sz w:val="20"/>
+          <w:szCs w:val="20"/>
+        </w:rPr>
+        <w:t xml:space="preserve"> </w:t>
+      </w:r>
+      <w:proofErr w:type="spellStart"/>
+      <w:r>
+        <w:rPr>
+          <w:rFonts w:ascii="Arial" w:hAnsi="Arial" w:cs="Arial"/>
+          <w:color w:val="000000"/>
+          <w:sz w:val="20"/>
+          <w:szCs w:val="20"/>
+        </w:rPr>
+        <w:t>trends</w:t>
+      </w:r>
+      <w:proofErr w:type="spellEnd"/>
+      <w:r>
+        <w:rPr>
+          <w:rFonts w:ascii="Arial" w:hAnsi="Arial" w:cs="Arial"/>
+          <w:color w:val="000000"/>
+          <w:sz w:val="20"/>
+          <w:szCs w:val="20"/>
+        </w:rPr>
+        <w:t>.</w:t>
+      </w:r>
+    </w:p>
+    <w:p>
+      <w:pPr>
+        <w:pStyle w:val="BodyText"/>
         <w:spacing w:line="240" w:lineRule="auto"/>
         <w:ind w:left="0"/>
         <w:rPr>
@@ -4156,32 +3391,32 @@
           </w:r>
           <w:r>
             <w:rPr>
-              <w:rStyle w:val="SayfaNumaras"/>
+              <w:rStyle w:val="PageNumber"/>
             </w:rPr>
             <w:fldChar w:fldCharType="begin"/>
           </w:r>
           <w:r>
             <w:rPr>
-              <w:rStyle w:val="SayfaNumaras"/>
+              <w:rStyle w:val="PageNumber"/>
             </w:rPr>
             <w:instrText xml:space="preserve"> PAGE </w:instrText>
           </w:r>
           <w:r>
             <w:rPr>
-              <w:rStyle w:val="SayfaNumaras"/>
+              <w:rStyle w:val="PageNumber"/>
             </w:rPr>
             <w:fldChar w:fldCharType="separate"/>
           </w:r>
           <w:r>
             <w:rPr>
-              <w:rStyle w:val="SayfaNumaras"/>
+              <w:rStyle w:val="PageNumber"/>
               <w:noProof/>
             </w:rPr>
             <w:t>1</w:t>
           </w:r>
           <w:r>
             <w:rPr>
-              <w:rStyle w:val="SayfaNumaras"/>
+              <w:rStyle w:val="PageNumber"/>
             </w:rPr>
             <w:fldChar w:fldCharType="end"/>
           </w:r>
@@ -4191,7 +3426,7 @@
   </w:tbl>
   <w:p>
     <w:pPr>
-      <w:pStyle w:val="AltBilgi"/>
+      <w:pStyle w:val="Footer"/>
     </w:pPr>
   </w:p>
 </w:ftr>
@@ -4296,7 +3531,16 @@
             <w:t xml:space="preserve">  Date:  </w:t>
           </w:r>
           <w:r>
-            <w:t>22/10/2023</w:t>
+            <w:t>04</w:t>
+          </w:r>
+          <w:r>
+            <w:t>/1</w:t>
+          </w:r>
+          <w:r>
+            <w:t>1</w:t>
+          </w:r>
+          <w:r>
+            <w:t>/2023</w:t>
           </w:r>
         </w:p>
       </w:tc>
@@ -4304,7 +3548,7 @@
   </w:tbl>
   <w:p>
     <w:pPr>
-      <w:pStyle w:val="stBilgi"/>
+      <w:pStyle w:val="Header"/>
     </w:pPr>
   </w:p>
 </w:hdr>
@@ -4319,7 +3563,7 @@
     <w:lvl w:ilvl="0">
       <w:start w:val="1"/>
       <w:numFmt w:val="decimal"/>
-      <w:pStyle w:val="Balk1"/>
+      <w:pStyle w:val="Heading1"/>
       <w:lvlText w:val="%1."/>
       <w:legacy w:legacy="1" w:legacySpace="144" w:legacyIndent="0"/>
       <w:lvlJc w:val="left"/>
@@ -4327,7 +3571,7 @@
     <w:lvl w:ilvl="1">
       <w:start w:val="1"/>
       <w:numFmt w:val="decimal"/>
-      <w:pStyle w:val="Balk2"/>
+      <w:pStyle w:val="Heading2"/>
       <w:lvlText w:val="%1.%2"/>
       <w:legacy w:legacy="1" w:legacySpace="144" w:legacyIndent="0"/>
       <w:lvlJc w:val="left"/>
@@ -4335,7 +3579,7 @@
     <w:lvl w:ilvl="2">
       <w:start w:val="1"/>
       <w:numFmt w:val="decimal"/>
-      <w:pStyle w:val="Balk3"/>
+      <w:pStyle w:val="Heading3"/>
       <w:lvlText w:val="%1.%2.%3"/>
       <w:legacy w:legacy="1" w:legacySpace="144" w:legacyIndent="0"/>
       <w:lvlJc w:val="left"/>
@@ -4343,7 +3587,7 @@
     <w:lvl w:ilvl="3">
       <w:start w:val="1"/>
       <w:numFmt w:val="decimal"/>
-      <w:pStyle w:val="Balk4"/>
+      <w:pStyle w:val="Heading4"/>
       <w:lvlText w:val="%1.%2.%3.%4"/>
       <w:legacy w:legacy="1" w:legacySpace="144" w:legacyIndent="0"/>
       <w:lvlJc w:val="left"/>
@@ -4351,7 +3595,7 @@
     <w:lvl w:ilvl="4">
       <w:start w:val="1"/>
       <w:numFmt w:val="decimal"/>
-      <w:pStyle w:val="Balk5"/>
+      <w:pStyle w:val="Heading5"/>
       <w:lvlText w:val="%1.%2.%3.%4.%5"/>
       <w:legacy w:legacy="1" w:legacySpace="144" w:legacyIndent="0"/>
       <w:lvlJc w:val="left"/>
@@ -4359,7 +3603,7 @@
     <w:lvl w:ilvl="5">
       <w:start w:val="1"/>
       <w:numFmt w:val="decimal"/>
-      <w:pStyle w:val="Balk6"/>
+      <w:pStyle w:val="Heading6"/>
       <w:lvlText w:val="%1.%2.%3.%4.%5.%6"/>
       <w:legacy w:legacy="1" w:legacySpace="144" w:legacyIndent="0"/>
       <w:lvlJc w:val="left"/>
@@ -4367,7 +3611,7 @@
     <w:lvl w:ilvl="6">
       <w:start w:val="1"/>
       <w:numFmt w:val="decimal"/>
-      <w:pStyle w:val="Balk7"/>
+      <w:pStyle w:val="Heading7"/>
       <w:lvlText w:val="%1.%2.%3.%4.%5.%6.%7"/>
       <w:legacy w:legacy="1" w:legacySpace="144" w:legacyIndent="0"/>
       <w:lvlJc w:val="left"/>
@@ -4375,7 +3619,7 @@
     <w:lvl w:ilvl="7">
       <w:start w:val="1"/>
       <w:numFmt w:val="decimal"/>
-      <w:pStyle w:val="Balk8"/>
+      <w:pStyle w:val="Heading8"/>
       <w:lvlText w:val="%1.%2.%3.%4.%5.%6.%7.%8"/>
       <w:legacy w:legacy="1" w:legacySpace="144" w:legacyIndent="0"/>
       <w:lvlJc w:val="left"/>
@@ -4383,7 +3627,7 @@
     <w:lvl w:ilvl="8">
       <w:start w:val="1"/>
       <w:numFmt w:val="decimal"/>
-      <w:pStyle w:val="Balk9"/>
+      <w:pStyle w:val="Heading9"/>
       <w:lvlText w:val="%1.%2.%3.%4.%5.%6.%7.%8.%9"/>
       <w:legacy w:legacy="1" w:legacySpace="144" w:legacyIndent="0"/>
       <w:lvlJc w:val="left"/>
@@ -7250,6 +6494,7 @@
     <w:lsdException w:name="HTML Sample" w:semiHidden="1" w:unhideWhenUsed="1"/>
     <w:lsdException w:name="HTML Typewriter" w:semiHidden="1" w:unhideWhenUsed="1"/>
     <w:lsdException w:name="HTML Variable" w:semiHidden="1" w:unhideWhenUsed="1"/>
+    <w:lsdException w:name="Normal Table" w:semiHidden="1" w:unhideWhenUsed="1"/>
     <w:lsdException w:name="annotation subject" w:semiHidden="1" w:unhideWhenUsed="1"/>
     <w:lsdException w:name="No List" w:semiHidden="1" w:unhideWhenUsed="1"/>
     <w:lsdException w:name="Outline List 1" w:semiHidden="1" w:unhideWhenUsed="1"/>
@@ -7296,8 +6541,10 @@
     <w:lsdException w:name="Table Subtle 2" w:semiHidden="1" w:unhideWhenUsed="1"/>
     <w:lsdException w:name="Table Web 1" w:semiHidden="1" w:unhideWhenUsed="1"/>
     <w:lsdException w:name="Table Web 2" w:semiHidden="1" w:unhideWhenUsed="1"/>
+    <w:lsdException w:name="Table Web 3" w:semiHidden="1" w:unhideWhenUsed="1"/>
     <w:lsdException w:name="Balloon Text" w:semiHidden="1" w:unhideWhenUsed="1"/>
     <w:lsdException w:name="Table Grid" w:uiPriority="59"/>
+    <w:lsdException w:name="Table Theme" w:semiHidden="1" w:unhideWhenUsed="1"/>
     <w:lsdException w:name="Placeholder Text" w:semiHidden="1"/>
     <w:lsdException w:name="No Spacing" w:uiPriority="1" w:qFormat="1"/>
     <w:lsdException w:name="Light Shading" w:uiPriority="60"/>
@@ -7530,7 +6777,7 @@
       <w:lang w:val="en-US" w:eastAsia="en-US"/>
     </w:rPr>
   </w:style>
-  <w:style w:type="paragraph" w:styleId="Balk1">
+  <w:style w:type="paragraph" w:styleId="Heading1">
     <w:name w:val="heading 1"/>
     <w:basedOn w:val="Normal"/>
     <w:next w:val="Normal"/>
@@ -7550,9 +6797,9 @@
       <w:sz w:val="24"/>
     </w:rPr>
   </w:style>
-  <w:style w:type="paragraph" w:styleId="Balk2">
+  <w:style w:type="paragraph" w:styleId="Heading2">
     <w:name w:val="heading 2"/>
-    <w:basedOn w:val="Balk1"/>
+    <w:basedOn w:val="Heading1"/>
     <w:next w:val="Normal"/>
     <w:qFormat/>
     <w:pPr>
@@ -7565,9 +6812,9 @@
       <w:sz w:val="20"/>
     </w:rPr>
   </w:style>
-  <w:style w:type="paragraph" w:styleId="Balk3">
+  <w:style w:type="paragraph" w:styleId="Heading3">
     <w:name w:val="heading 3"/>
-    <w:basedOn w:val="Balk1"/>
+    <w:basedOn w:val="Heading1"/>
     <w:next w:val="Normal"/>
     <w:qFormat/>
     <w:pPr>
@@ -7582,9 +6829,9 @@
       <w:sz w:val="20"/>
     </w:rPr>
   </w:style>
-  <w:style w:type="paragraph" w:styleId="Balk4">
+  <w:style w:type="paragraph" w:styleId="Heading4">
     <w:name w:val="heading 4"/>
-    <w:basedOn w:val="Balk1"/>
+    <w:basedOn w:val="Heading1"/>
     <w:next w:val="Normal"/>
     <w:qFormat/>
     <w:pPr>
@@ -7598,7 +6845,7 @@
       <w:sz w:val="20"/>
     </w:rPr>
   </w:style>
-  <w:style w:type="paragraph" w:styleId="Balk5">
+  <w:style w:type="paragraph" w:styleId="Heading5">
     <w:name w:val="heading 5"/>
     <w:basedOn w:val="Normal"/>
     <w:next w:val="Normal"/>
@@ -7616,7 +6863,7 @@
       <w:sz w:val="22"/>
     </w:rPr>
   </w:style>
-  <w:style w:type="paragraph" w:styleId="Balk6">
+  <w:style w:type="paragraph" w:styleId="Heading6">
     <w:name w:val="heading 6"/>
     <w:basedOn w:val="Normal"/>
     <w:next w:val="Normal"/>
@@ -7635,7 +6882,7 @@
       <w:sz w:val="22"/>
     </w:rPr>
   </w:style>
-  <w:style w:type="paragraph" w:styleId="Balk7">
+  <w:style w:type="paragraph" w:styleId="Heading7">
     <w:name w:val="heading 7"/>
     <w:basedOn w:val="Normal"/>
     <w:next w:val="Normal"/>
@@ -7650,7 +6897,7 @@
       <w:outlineLvl w:val="6"/>
     </w:pPr>
   </w:style>
-  <w:style w:type="paragraph" w:styleId="Balk8">
+  <w:style w:type="paragraph" w:styleId="Heading8">
     <w:name w:val="heading 8"/>
     <w:basedOn w:val="Normal"/>
     <w:next w:val="Normal"/>
@@ -7668,7 +6915,7 @@
       <w:i/>
     </w:rPr>
   </w:style>
-  <w:style w:type="paragraph" w:styleId="Balk9">
+  <w:style w:type="paragraph" w:styleId="Heading9">
     <w:name w:val="heading 9"/>
     <w:basedOn w:val="Normal"/>
     <w:next w:val="Normal"/>
@@ -7688,13 +6935,13 @@
       <w:sz w:val="18"/>
     </w:rPr>
   </w:style>
-  <w:style w:type="character" w:default="1" w:styleId="VarsaylanParagrafYazTipi">
+  <w:style w:type="character" w:default="1" w:styleId="DefaultParagraphFont">
     <w:name w:val="Default Paragraph Font"/>
     <w:uiPriority w:val="1"/>
     <w:semiHidden/>
     <w:unhideWhenUsed/>
   </w:style>
-  <w:style w:type="table" w:default="1" w:styleId="NormalTablo">
+  <w:style w:type="table" w:default="1" w:styleId="TableNormal">
     <w:name w:val="Normal Table"/>
     <w:uiPriority w:val="99"/>
     <w:semiHidden/>
@@ -7709,7 +6956,7 @@
       </w:tblCellMar>
     </w:tblPr>
   </w:style>
-  <w:style w:type="numbering" w:default="1" w:styleId="ListeYok">
+  <w:style w:type="numbering" w:default="1" w:styleId="NoList">
     <w:name w:val="No List"/>
     <w:uiPriority w:val="99"/>
     <w:semiHidden/>
@@ -7728,7 +6975,7 @@
       <w:lang w:val="en-AU"/>
     </w:rPr>
   </w:style>
-  <w:style w:type="paragraph" w:styleId="KonuBal">
+  <w:style w:type="paragraph" w:styleId="Title">
     <w:name w:val="Title"/>
     <w:basedOn w:val="Normal"/>
     <w:next w:val="Normal"/>
@@ -7743,7 +6990,7 @@
       <w:sz w:val="36"/>
     </w:rPr>
   </w:style>
-  <w:style w:type="paragraph" w:styleId="Altyaz">
+  <w:style w:type="paragraph" w:styleId="Subtitle">
     <w:name w:val="Subtitle"/>
     <w:basedOn w:val="Normal"/>
     <w:qFormat/>
@@ -7758,7 +7005,7 @@
       <w:lang w:val="en-AU"/>
     </w:rPr>
   </w:style>
-  <w:style w:type="paragraph" w:styleId="NormalGirinti">
+  <w:style w:type="paragraph" w:styleId="NormalIndent">
     <w:name w:val="Normal Indent"/>
     <w:basedOn w:val="Normal"/>
     <w:semiHidden/>
@@ -7766,7 +7013,7 @@
       <w:ind w:left="900" w:hanging="900"/>
     </w:pPr>
   </w:style>
-  <w:style w:type="paragraph" w:styleId="T1">
+  <w:style w:type="paragraph" w:styleId="TOC1">
     <w:name w:val="toc 1"/>
     <w:basedOn w:val="Normal"/>
     <w:next w:val="Normal"/>
@@ -7779,7 +7026,7 @@
       <w:ind w:right="720"/>
     </w:pPr>
   </w:style>
-  <w:style w:type="paragraph" w:styleId="T2">
+  <w:style w:type="paragraph" w:styleId="TOC2">
     <w:name w:val="toc 2"/>
     <w:basedOn w:val="Normal"/>
     <w:next w:val="Normal"/>
@@ -7791,7 +7038,7 @@
       <w:ind w:left="432" w:right="720"/>
     </w:pPr>
   </w:style>
-  <w:style w:type="paragraph" w:styleId="T3">
+  <w:style w:type="paragraph" w:styleId="TOC3">
     <w:name w:val="toc 3"/>
     <w:basedOn w:val="Normal"/>
     <w:next w:val="Normal"/>
@@ -7804,7 +7051,7 @@
       <w:ind w:left="864"/>
     </w:pPr>
   </w:style>
-  <w:style w:type="paragraph" w:styleId="stBilgi">
+  <w:style w:type="paragraph" w:styleId="Header">
     <w:name w:val="header"/>
     <w:basedOn w:val="Normal"/>
     <w:semiHidden/>
@@ -7815,7 +7062,7 @@
       </w:tabs>
     </w:pPr>
   </w:style>
-  <w:style w:type="paragraph" w:styleId="AltBilgi">
+  <w:style w:type="paragraph" w:styleId="Footer">
     <w:name w:val="footer"/>
     <w:basedOn w:val="Normal"/>
     <w:semiHidden/>
@@ -7826,9 +7073,9 @@
       </w:tabs>
     </w:pPr>
   </w:style>
-  <w:style w:type="character" w:styleId="SayfaNumaras">
+  <w:style w:type="character" w:styleId="PageNumber">
     <w:name w:val="page number"/>
-    <w:basedOn w:val="VarsaylanParagrafYazTipi"/>
+    <w:basedOn w:val="DefaultParagraphFont"/>
     <w:semiHidden/>
   </w:style>
   <w:style w:type="paragraph" w:customStyle="1" w:styleId="Bullet2">
@@ -7857,7 +7104,7 @@
       <w:spacing w:after="120"/>
     </w:pPr>
   </w:style>
-  <w:style w:type="paragraph" w:styleId="GvdeMetni">
+  <w:style w:type="paragraph" w:styleId="BodyText">
     <w:name w:val="Body Text"/>
     <w:basedOn w:val="Normal"/>
     <w:semiHidden/>
@@ -7883,16 +7130,16 @@
       <w:ind w:left="720" w:hanging="432"/>
     </w:pPr>
   </w:style>
-  <w:style w:type="character" w:styleId="DipnotBavurusu">
+  <w:style w:type="character" w:styleId="FootnoteReference">
     <w:name w:val="footnote reference"/>
-    <w:basedOn w:val="VarsaylanParagrafYazTipi"/>
+    <w:basedOn w:val="DefaultParagraphFont"/>
     <w:semiHidden/>
     <w:rPr>
       <w:sz w:val="20"/>
       <w:vertAlign w:val="superscript"/>
     </w:rPr>
   </w:style>
-  <w:style w:type="paragraph" w:styleId="DipnotMetni">
+  <w:style w:type="paragraph" w:styleId="FootnoteText">
     <w:name w:val="footnote text"/>
     <w:basedOn w:val="Normal"/>
     <w:semiHidden/>
@@ -7910,7 +7157,7 @@
       <w:sz w:val="16"/>
     </w:rPr>
   </w:style>
-  <w:style w:type="paragraph" w:styleId="BelgeBalantlar">
+  <w:style w:type="paragraph" w:styleId="DocumentMap">
     <w:name w:val="Document Map"/>
     <w:basedOn w:val="Normal"/>
     <w:semiHidden/>
@@ -7930,7 +7177,7 @@
       <w:jc w:val="both"/>
     </w:pPr>
   </w:style>
-  <w:style w:type="paragraph" w:styleId="T4">
+  <w:style w:type="paragraph" w:styleId="TOC4">
     <w:name w:val="toc 4"/>
     <w:basedOn w:val="Normal"/>
     <w:next w:val="Normal"/>
@@ -7939,7 +7186,7 @@
       <w:ind w:left="600"/>
     </w:pPr>
   </w:style>
-  <w:style w:type="paragraph" w:styleId="T5">
+  <w:style w:type="paragraph" w:styleId="TOC5">
     <w:name w:val="toc 5"/>
     <w:basedOn w:val="Normal"/>
     <w:next w:val="Normal"/>
@@ -7948,7 +7195,7 @@
       <w:ind w:left="800"/>
     </w:pPr>
   </w:style>
-  <w:style w:type="paragraph" w:styleId="T6">
+  <w:style w:type="paragraph" w:styleId="TOC6">
     <w:name w:val="toc 6"/>
     <w:basedOn w:val="Normal"/>
     <w:next w:val="Normal"/>
@@ -7957,7 +7204,7 @@
       <w:ind w:left="1000"/>
     </w:pPr>
   </w:style>
-  <w:style w:type="paragraph" w:styleId="T7">
+  <w:style w:type="paragraph" w:styleId="TOC7">
     <w:name w:val="toc 7"/>
     <w:basedOn w:val="Normal"/>
     <w:next w:val="Normal"/>
@@ -7966,7 +7213,7 @@
       <w:ind w:left="1200"/>
     </w:pPr>
   </w:style>
-  <w:style w:type="paragraph" w:styleId="T8">
+  <w:style w:type="paragraph" w:styleId="TOC8">
     <w:name w:val="toc 8"/>
     <w:basedOn w:val="Normal"/>
     <w:next w:val="Normal"/>
@@ -7975,7 +7222,7 @@
       <w:ind w:left="1400"/>
     </w:pPr>
   </w:style>
-  <w:style w:type="paragraph" w:styleId="T9">
+  <w:style w:type="paragraph" w:styleId="TOC9">
     <w:name w:val="toc 9"/>
     <w:basedOn w:val="Normal"/>
     <w:next w:val="Normal"/>
@@ -7998,7 +7245,7 @@
       <w:sz w:val="32"/>
     </w:rPr>
   </w:style>
-  <w:style w:type="paragraph" w:styleId="GvdeMetni2">
+  <w:style w:type="paragraph" w:styleId="BodyText2">
     <w:name w:val="Body Text 2"/>
     <w:basedOn w:val="Normal"/>
     <w:semiHidden/>
@@ -8007,7 +7254,7 @@
       <w:color w:val="0000FF"/>
     </w:rPr>
   </w:style>
-  <w:style w:type="paragraph" w:styleId="GvdeMetniGirintisi">
+  <w:style w:type="paragraph" w:styleId="BodyTextIndent">
     <w:name w:val="Body Text Indent"/>
     <w:basedOn w:val="Normal"/>
     <w:semiHidden/>
@@ -8054,7 +7301,7 @@
   <w:style w:type="paragraph" w:customStyle="1" w:styleId="InfoBlue">
     <w:name w:val="InfoBlue"/>
     <w:basedOn w:val="Normal"/>
-    <w:next w:val="GvdeMetni"/>
+    <w:next w:val="BodyText"/>
     <w:autoRedefine/>
     <w:rsid w:val="0086436A"/>
     <w:pPr>
@@ -8069,16 +7316,16 @@
       <w:rFonts w:ascii="Times" w:hAnsi="Times"/>
     </w:rPr>
   </w:style>
-  <w:style w:type="character" w:styleId="Kpr">
+  <w:style w:type="character" w:styleId="Hyperlink">
     <w:name w:val="Hyperlink"/>
-    <w:basedOn w:val="VarsaylanParagrafYazTipi"/>
+    <w:basedOn w:val="DefaultParagraphFont"/>
     <w:semiHidden/>
     <w:rPr>
       <w:color w:val="0000FF"/>
       <w:u w:val="single"/>
     </w:rPr>
   </w:style>
-  <w:style w:type="paragraph" w:customStyle="1" w:styleId="infoblue">
+  <w:style w:type="paragraph" w:customStyle="1" w:styleId="infoblue0">
     <w:name w:val="infoblue"/>
     <w:basedOn w:val="Normal"/>
     <w:pPr>
@@ -8090,7 +7337,7 @@
       <w:szCs w:val="24"/>
     </w:rPr>
   </w:style>
-  <w:style w:type="paragraph" w:styleId="GvdeMetni3">
+  <w:style w:type="paragraph" w:styleId="BodyText3">
     <w:name w:val="Body Text 3"/>
     <w:basedOn w:val="Normal"/>
     <w:semiHidden/>
@@ -8101,10 +7348,10 @@
       <w:sz w:val="18"/>
     </w:rPr>
   </w:style>
-  <w:style w:type="paragraph" w:styleId="BalonMetni">
+  <w:style w:type="paragraph" w:styleId="BalloonText">
     <w:name w:val="Balloon Text"/>
     <w:basedOn w:val="Normal"/>
-    <w:link w:val="BalonMetniChar"/>
+    <w:link w:val="BalloonTextChar"/>
     <w:uiPriority w:val="99"/>
     <w:semiHidden/>
     <w:unhideWhenUsed/>
@@ -8118,10 +7365,10 @@
       <w:szCs w:val="16"/>
     </w:rPr>
   </w:style>
-  <w:style w:type="character" w:customStyle="1" w:styleId="BalonMetniChar">
-    <w:name w:val="Balon Metni Char"/>
-    <w:basedOn w:val="VarsaylanParagrafYazTipi"/>
-    <w:link w:val="BalonMetni"/>
+  <w:style w:type="character" w:customStyle="1" w:styleId="BalloonTextChar">
+    <w:name w:val="Balloon Text Char"/>
+    <w:basedOn w:val="DefaultParagraphFont"/>
+    <w:link w:val="BalloonText"/>
     <w:uiPriority w:val="99"/>
     <w:semiHidden/>
     <w:rsid w:val="002B4085"/>
@@ -8134,7 +7381,7 @@
   </w:style>
   <w:style w:type="character" w:customStyle="1" w:styleId="ui-provider">
     <w:name w:val="ui-provider"/>
-    <w:basedOn w:val="VarsaylanParagrafYazTipi"/>
+    <w:basedOn w:val="DefaultParagraphFont"/>
     <w:rsid w:val="009432A3"/>
   </w:style>
   <w:style w:type="paragraph" w:styleId="NormalWeb">
@@ -8155,7 +7402,7 @@
   </w:style>
   <w:style w:type="character" w:customStyle="1" w:styleId="apple-converted-space">
     <w:name w:val="apple-converted-space"/>
-    <w:basedOn w:val="VarsaylanParagrafYazTipi"/>
+    <w:basedOn w:val="DefaultParagraphFont"/>
     <w:rsid w:val="00743017"/>
   </w:style>
 </w:styles>

</xml_diff>